<commit_message>
Update draft, modify code, new data variables and figures
</commit_message>
<xml_diff>
--- a/Moraine_Draft_2020_04_14.docx
+++ b/Moraine_Draft_2020_04_14.docx
@@ -4425,7 +4425,29 @@
           <w:rFonts w:ascii="Gill Sans MT" w:hAnsi="Gill Sans MT"/>
           <w:sz w:val="24"/>
         </w:rPr>
-        <w:t>(Calvet et al., 2011</w:t>
+        <w:t>(</w:t>
+      </w:r>
+      <w:r>
+        <w:rPr>
+          <w:rFonts w:ascii="Gill Sans MT" w:hAnsi="Gill Sans MT"/>
+          <w:i/>
+          <w:sz w:val="24"/>
+        </w:rPr>
+        <w:t>see</w:t>
+      </w:r>
+      <w:r>
+        <w:rPr>
+          <w:rFonts w:ascii="Gill Sans MT" w:hAnsi="Gill Sans MT"/>
+          <w:sz w:val="24"/>
+        </w:rPr>
+        <w:t xml:space="preserve"> Fig. 1F; </w:t>
+      </w:r>
+      <w:r>
+        <w:rPr>
+          <w:rFonts w:ascii="Gill Sans MT" w:hAnsi="Gill Sans MT"/>
+          <w:sz w:val="24"/>
+        </w:rPr>
+        <w:t>Calvet et al., 2011</w:t>
       </w:r>
       <w:r>
         <w:rPr>
@@ -5255,7 +5277,21 @@
           <w:rFonts w:ascii="Gill Sans MT" w:hAnsi="Gill Sans MT"/>
           <w:sz w:val="24"/>
         </w:rPr>
-        <w:t xml:space="preserve">30 - 40°) </w:t>
+        <w:t>30 - 40°)</w:t>
+      </w:r>
+      <w:r>
+        <w:rPr>
+          <w:rFonts w:ascii="Gill Sans MT" w:hAnsi="Gill Sans MT"/>
+          <w:sz w:val="24"/>
+        </w:rPr>
+        <w:t>, extensively forested,</w:t>
+      </w:r>
+      <w:r>
+        <w:rPr>
+          <w:rFonts w:ascii="Gill Sans MT" w:hAnsi="Gill Sans MT"/>
+          <w:sz w:val="24"/>
+        </w:rPr>
+        <w:t xml:space="preserve"> </w:t>
       </w:r>
       <w:r>
         <w:rPr>
@@ -6281,28 +6317,14 @@
           <w:rFonts w:ascii="Gill Sans MT" w:hAnsi="Gill Sans MT"/>
           <w:sz w:val="24"/>
         </w:rPr>
-        <w:t xml:space="preserve"> matrix of sampling points (</w:t>
-      </w:r>
-      <w:r>
-        <w:rPr>
-          <w:rFonts w:ascii="Gill Sans MT" w:hAnsi="Gill Sans MT"/>
-          <w:sz w:val="24"/>
-        </w:rPr>
-        <w:t>Fig. 3</w:t>
-      </w:r>
-      <w:r>
-        <w:rPr>
-          <w:rFonts w:ascii="Gill Sans MT" w:hAnsi="Gill Sans MT"/>
-          <w:sz w:val="24"/>
-        </w:rPr>
-        <w:t>)</w:t>
-      </w:r>
-      <w:r>
-        <w:rPr>
-          <w:rFonts w:ascii="Gill Sans MT" w:hAnsi="Gill Sans MT"/>
-          <w:sz w:val="24"/>
-        </w:rPr>
-        <w:t>, rather than ind</w:t>
+        <w:t xml:space="preserve"> matrix of sampling points, </w:t>
+      </w:r>
+      <w:r>
+        <w:rPr>
+          <w:rFonts w:ascii="Gill Sans MT" w:hAnsi="Gill Sans MT"/>
+          <w:sz w:val="24"/>
+        </w:rPr>
+        <w:t>rather than ind</w:t>
       </w:r>
       <w:r>
         <w:rPr>
@@ -7120,7 +7142,14 @@
           <w:rFonts w:ascii="Gill Sans MT" w:hAnsi="Gill Sans MT"/>
           <w:sz w:val="24"/>
         </w:rPr>
-        <w:t xml:space="preserve"> Fig. 4)</w:t>
+        <w:t xml:space="preserve"> Fig. 2</w:t>
+      </w:r>
+      <w:r>
+        <w:rPr>
+          <w:rFonts w:ascii="Gill Sans MT" w:hAnsi="Gill Sans MT"/>
+          <w:sz w:val="24"/>
+        </w:rPr>
+        <w:t>)</w:t>
       </w:r>
       <w:r>
         <w:rPr>
@@ -7736,7 +7765,36 @@
           <w:rFonts w:ascii="Gill Sans MT" w:hAnsi="Gill Sans MT"/>
           <w:sz w:val="24"/>
         </w:rPr>
-        <w:t xml:space="preserve"> (~0.8 km) and Tallada moraines (~1.7 km), </w:t>
+        <w:t xml:space="preserve"> (~0.8 km) and Tallada moraines (~1.7 km</w:t>
+      </w:r>
+      <w:r>
+        <w:rPr>
+          <w:rFonts w:ascii="Gill Sans MT" w:hAnsi="Gill Sans MT"/>
+          <w:sz w:val="24"/>
+        </w:rPr>
+        <w:t xml:space="preserve">; </w:t>
+      </w:r>
+      <w:r>
+        <w:rPr>
+          <w:rFonts w:ascii="Gill Sans MT" w:hAnsi="Gill Sans MT"/>
+          <w:i/>
+          <w:sz w:val="24"/>
+        </w:rPr>
+        <w:t>see</w:t>
+      </w:r>
+      <w:r>
+        <w:rPr>
+          <w:rFonts w:ascii="Gill Sans MT" w:hAnsi="Gill Sans MT"/>
+          <w:sz w:val="24"/>
+        </w:rPr>
+        <w:t xml:space="preserve"> Fig. 2C).</w:t>
+      </w:r>
+      <w:r>
+        <w:rPr>
+          <w:rFonts w:ascii="Gill Sans MT" w:hAnsi="Gill Sans MT"/>
+          <w:sz w:val="24"/>
+        </w:rPr>
+        <w:t xml:space="preserve"> </w:t>
       </w:r>
     </w:p>
     <w:p>
@@ -7777,6 +7835,7 @@
         <w:rPr>
           <w:rFonts w:ascii="Gill Sans MT" w:hAnsi="Gill Sans MT"/>
           <w:sz w:val="24"/>
+          <w:highlight w:val="yellow"/>
         </w:rPr>
       </w:pPr>
       <w:r>
@@ -8290,6 +8349,7 @@
         <w:rPr>
           <w:rFonts w:ascii="Gill Sans MT" w:hAnsi="Gill Sans MT"/>
           <w:sz w:val="24"/>
+          <w:highlight w:val="yellow"/>
         </w:rPr>
         <w:t>This approach improves on ordinary least squares regression</w:t>
       </w:r>
@@ -8297,20 +8357,126 @@
         <w:rPr>
           <w:rFonts w:ascii="Gill Sans MT" w:hAnsi="Gill Sans MT"/>
           <w:sz w:val="24"/>
-        </w:rPr>
-        <w:t xml:space="preserve"> (Tomkins et al., 2018b)</w:t>
-      </w:r>
-      <w:r>
-        <w:rPr>
-          <w:rFonts w:ascii="Gill Sans MT" w:hAnsi="Gill Sans MT"/>
-          <w:sz w:val="24"/>
-        </w:rPr>
-        <w:t xml:space="preserve"> by incorporating error in both the independent (</w:t>
-      </w:r>
-      <w:r>
-        <w:rPr>
-          <w:rFonts w:ascii="Gill Sans MT" w:hAnsi="Gill Sans MT"/>
-          <w:sz w:val="24"/>
+          <w:highlight w:val="yellow"/>
+        </w:rPr>
+        <w:t xml:space="preserve"> (Tomkins et al., 2018b) by minimising orthogonal residuals and is appropriate in this instance </w:t>
+      </w:r>
+      <w:r>
+        <w:rPr>
+          <w:rFonts w:ascii="Gill Sans MT" w:hAnsi="Gill Sans MT"/>
+          <w:sz w:val="24"/>
+          <w:highlight w:val="yellow"/>
+        </w:rPr>
+        <w:t xml:space="preserve">because both methods have </w:t>
+      </w:r>
+      <w:r>
+        <w:rPr>
+          <w:rFonts w:ascii="Gill Sans MT" w:hAnsi="Gill Sans MT"/>
+          <w:sz w:val="24"/>
+          <w:highlight w:val="yellow"/>
+        </w:rPr>
+        <w:t>associated measurement</w:t>
+      </w:r>
+      <w:r>
+        <w:rPr>
+          <w:rFonts w:ascii="Gill Sans MT" w:hAnsi="Gill Sans MT"/>
+          <w:sz w:val="24"/>
+          <w:highlight w:val="yellow"/>
+        </w:rPr>
+        <w:t xml:space="preserve"> u</w:t>
+      </w:r>
+      <w:r>
+        <w:rPr>
+          <w:rFonts w:ascii="Gill Sans MT" w:hAnsi="Gill Sans MT"/>
+          <w:sz w:val="24"/>
+          <w:highlight w:val="yellow"/>
+        </w:rPr>
+        <w:t>ncertain</w:t>
+      </w:r>
+      <w:bookmarkStart w:id="2" w:name="_GoBack"/>
+      <w:bookmarkEnd w:id="2"/>
+      <w:r>
+        <w:rPr>
+          <w:rFonts w:ascii="Gill Sans MT" w:hAnsi="Gill Sans MT"/>
+          <w:sz w:val="24"/>
+          <w:highlight w:val="yellow"/>
+        </w:rPr>
+        <w:t>ties (</w:t>
+      </w:r>
+      <w:r>
+        <w:rPr>
+          <w:rFonts w:ascii="Gill Sans MT" w:hAnsi="Gill Sans MT"/>
+          <w:i/>
+          <w:sz w:val="24"/>
+          <w:highlight w:val="yellow"/>
+        </w:rPr>
+        <w:t>see</w:t>
+      </w:r>
+      <w:r>
+        <w:rPr>
+          <w:rFonts w:ascii="Gill Sans MT" w:hAnsi="Gill Sans MT"/>
+          <w:sz w:val="24"/>
+          <w:highlight w:val="yellow"/>
+        </w:rPr>
+        <w:t xml:space="preserve"> Viles et al., 2011; Jull et al., 2015). Moreover, </w:t>
+      </w:r>
+    </w:p>
+    <w:p>
+      <w:pPr>
+        <w:rPr>
+          <w:rFonts w:ascii="Gill Sans MT" w:hAnsi="Gill Sans MT"/>
+          <w:sz w:val="24"/>
+          <w:highlight w:val="yellow"/>
+        </w:rPr>
+      </w:pPr>
+    </w:p>
+    <w:p>
+      <w:pPr>
+        <w:rPr>
+          <w:rFonts w:ascii="Gill Sans MT" w:hAnsi="Gill Sans MT"/>
+          <w:sz w:val="24"/>
+          <w:highlight w:val="yellow"/>
+        </w:rPr>
+      </w:pPr>
+      <w:r>
+        <w:rPr>
+          <w:rFonts w:ascii="Gill Sans MT" w:hAnsi="Gill Sans MT"/>
+          <w:sz w:val="24"/>
+          <w:highlight w:val="yellow"/>
+        </w:rPr>
+        <w:t>Error variances</w:t>
+      </w:r>
+    </w:p>
+    <w:p>
+      <w:pPr>
+        <w:rPr>
+          <w:rFonts w:ascii="Gill Sans MT" w:hAnsi="Gill Sans MT"/>
+          <w:sz w:val="24"/>
+        </w:rPr>
+      </w:pPr>
+      <w:proofErr w:type="gramStart"/>
+      <w:r>
+        <w:rPr>
+          <w:rFonts w:ascii="Gill Sans MT" w:hAnsi="Gill Sans MT"/>
+          <w:sz w:val="24"/>
+          <w:highlight w:val="yellow"/>
+        </w:rPr>
+        <w:t>by</w:t>
+      </w:r>
+      <w:proofErr w:type="gramEnd"/>
+      <w:r>
+        <w:rPr>
+          <w:rFonts w:ascii="Gill Sans MT" w:hAnsi="Gill Sans MT"/>
+          <w:sz w:val="24"/>
+          <w:highlight w:val="yellow"/>
+        </w:rPr>
+        <w:t xml:space="preserve"> incorporating error in both the independent (</w:t>
+      </w:r>
+      <w:r>
+        <w:rPr>
+          <w:rFonts w:ascii="Gill Sans MT" w:hAnsi="Gill Sans MT"/>
+          <w:sz w:val="24"/>
+          <w:highlight w:val="yellow"/>
         </w:rPr>
         <w:t xml:space="preserve">TCN; </w:t>
       </w:r>
@@ -8318,6 +8484,7 @@
         <w:rPr>
           <w:rFonts w:ascii="Calibri" w:hAnsi="Calibri"/>
           <w:sz w:val="24"/>
+          <w:highlight w:val="yellow"/>
         </w:rPr>
         <w:t>±</w:t>
       </w:r>
@@ -8325,6 +8492,7 @@
         <w:rPr>
           <w:rFonts w:ascii="Gill Sans MT" w:hAnsi="Gill Sans MT"/>
           <w:sz w:val="24"/>
+          <w:highlight w:val="yellow"/>
         </w:rPr>
         <w:t xml:space="preserve"> ex</w:t>
       </w:r>
@@ -8332,6 +8500,7 @@
         <w:rPr>
           <w:rFonts w:ascii="Gill Sans MT" w:hAnsi="Gill Sans MT"/>
           <w:sz w:val="24"/>
+          <w:highlight w:val="yellow"/>
         </w:rPr>
         <w:t>ternal age uncertainty) and dependent variables (</w:t>
       </w:r>
@@ -8339,6 +8508,7 @@
         <w:rPr>
           <w:rFonts w:ascii="Gill Sans MT" w:hAnsi="Gill Sans MT"/>
           <w:sz w:val="24"/>
+          <w:highlight w:val="yellow"/>
         </w:rPr>
         <w:t xml:space="preserve">SH, </w:t>
       </w:r>
@@ -8346,6 +8516,7 @@
         <w:rPr>
           <w:rFonts w:ascii="Calibri" w:hAnsi="Calibri"/>
           <w:sz w:val="24"/>
+          <w:highlight w:val="yellow"/>
         </w:rPr>
         <w:t>±</w:t>
       </w:r>
@@ -8353,8 +8524,16 @@
         <w:rPr>
           <w:rFonts w:ascii="Gill Sans MT" w:hAnsi="Gill Sans MT"/>
           <w:sz w:val="24"/>
-        </w:rPr>
-        <w:t xml:space="preserve"> Standard Error of the Mean). </w:t>
+          <w:highlight w:val="yellow"/>
+        </w:rPr>
+        <w:t xml:space="preserve"> Standard Error of the Mean)</w:t>
+      </w:r>
+      <w:r>
+        <w:rPr>
+          <w:rFonts w:ascii="Gill Sans MT" w:hAnsi="Gill Sans MT"/>
+          <w:sz w:val="24"/>
+        </w:rPr>
+        <w:t xml:space="preserve">. </w:t>
       </w:r>
       <w:r>
         <w:rPr>
@@ -9025,14 +9204,30 @@
           <w:rFonts w:ascii="Gill Sans MT" w:hAnsi="Gill Sans MT"/>
           <w:sz w:val="24"/>
         </w:rPr>
-        <w:t>The results of this analysis are presented in Fig. X</w:t>
-      </w:r>
-      <w:r>
-        <w:rPr>
-          <w:rFonts w:ascii="Gill Sans MT" w:hAnsi="Gill Sans MT"/>
-          <w:sz w:val="24"/>
-        </w:rPr>
-        <w:t xml:space="preserve"> and Table X</w:t>
+        <w:t xml:space="preserve">The results of this analysis are presented in Fig. </w:t>
+      </w:r>
+      <w:r>
+        <w:rPr>
+          <w:rFonts w:ascii="Gill Sans MT" w:hAnsi="Gill Sans MT"/>
+          <w:sz w:val="24"/>
+          <w:highlight w:val="yellow"/>
+        </w:rPr>
+        <w:t>X</w:t>
+      </w:r>
+      <w:r>
+        <w:rPr>
+          <w:rFonts w:ascii="Gill Sans MT" w:hAnsi="Gill Sans MT"/>
+          <w:sz w:val="24"/>
+        </w:rPr>
+        <w:t xml:space="preserve"> and Table </w:t>
+      </w:r>
+      <w:r>
+        <w:rPr>
+          <w:rFonts w:ascii="Gill Sans MT" w:hAnsi="Gill Sans MT"/>
+          <w:sz w:val="24"/>
+          <w:highlight w:val="yellow"/>
+        </w:rPr>
+        <w:t>X</w:t>
       </w:r>
       <w:r>
         <w:rPr>
@@ -9193,7 +9388,22 @@
           <w:rFonts w:ascii="Gill Sans MT" w:hAnsi="Gill Sans MT"/>
           <w:sz w:val="24"/>
         </w:rPr>
-        <w:t xml:space="preserve">ges from the Arànser catchment (Table X). </w:t>
+        <w:t xml:space="preserve">ges from the Arànser catchment (Table </w:t>
+      </w:r>
+      <w:r>
+        <w:rPr>
+          <w:rFonts w:ascii="Gill Sans MT" w:hAnsi="Gill Sans MT"/>
+          <w:sz w:val="24"/>
+          <w:highlight w:val="yellow"/>
+        </w:rPr>
+        <w:t>X</w:t>
+      </w:r>
+      <w:r>
+        <w:rPr>
+          <w:rFonts w:ascii="Gill Sans MT" w:hAnsi="Gill Sans MT"/>
+          <w:sz w:val="24"/>
+        </w:rPr>
+        <w:t xml:space="preserve">). </w:t>
       </w:r>
     </w:p>
     <w:p>
@@ -9208,7 +9418,22 @@
           <w:rFonts w:ascii="Gill Sans MT" w:hAnsi="Gill Sans MT"/>
           <w:sz w:val="24"/>
         </w:rPr>
-        <w:t xml:space="preserve">Based on landform age analysis (Table 2), individual boulders were sorted into “good” and “bad” groups, </w:t>
+        <w:t xml:space="preserve">Based on landform age analysis (Table </w:t>
+      </w:r>
+      <w:r>
+        <w:rPr>
+          <w:rFonts w:ascii="Gill Sans MT" w:hAnsi="Gill Sans MT"/>
+          <w:sz w:val="24"/>
+          <w:highlight w:val="yellow"/>
+        </w:rPr>
+        <w:t>2</w:t>
+      </w:r>
+      <w:r>
+        <w:rPr>
+          <w:rFonts w:ascii="Gill Sans MT" w:hAnsi="Gill Sans MT"/>
+          <w:sz w:val="24"/>
+        </w:rPr>
+        <w:t xml:space="preserve">), individual boulders were sorted into “good” and “bad” groups, </w:t>
       </w:r>
       <w:r>
         <w:rPr>
@@ -9817,6 +10042,91 @@
           <w:sz w:val="24"/>
         </w:rPr>
         <w:t xml:space="preserve">significant boulder clusters. </w:t>
+      </w:r>
+      <w:r>
+        <w:rPr>
+          <w:rFonts w:ascii="Gill Sans MT" w:hAnsi="Gill Sans MT"/>
+          <w:sz w:val="24"/>
+        </w:rPr>
+        <w:t xml:space="preserve">Implicit in current sampling </w:t>
+      </w:r>
+      <w:r>
+        <w:rPr>
+          <w:rFonts w:ascii="Gill Sans MT" w:hAnsi="Gill Sans MT"/>
+          <w:sz w:val="24"/>
+        </w:rPr>
+        <w:t>approaches</w:t>
+      </w:r>
+      <w:r>
+        <w:rPr>
+          <w:rFonts w:ascii="Gill Sans MT" w:hAnsi="Gill Sans MT"/>
+          <w:sz w:val="24"/>
+        </w:rPr>
+        <w:t xml:space="preserve"> is that </w:t>
+      </w:r>
+      <w:r>
+        <w:rPr>
+          <w:rFonts w:ascii="Gill Sans MT" w:hAnsi="Gill Sans MT"/>
+          <w:sz w:val="24"/>
+        </w:rPr>
+        <w:t xml:space="preserve">(i) </w:t>
+      </w:r>
+      <w:r>
+        <w:rPr>
+          <w:rFonts w:ascii="Gill Sans MT" w:hAnsi="Gill Sans MT"/>
+          <w:sz w:val="24"/>
+        </w:rPr>
+        <w:t xml:space="preserve">the distribution of “good” boulders is non-random and that </w:t>
+      </w:r>
+      <w:r>
+        <w:rPr>
+          <w:rFonts w:ascii="Gill Sans MT" w:hAnsi="Gill Sans MT"/>
+          <w:sz w:val="24"/>
+        </w:rPr>
+        <w:t xml:space="preserve">(ii) </w:t>
+      </w:r>
+      <w:r>
+        <w:rPr>
+          <w:rFonts w:ascii="Gill Sans MT" w:hAnsi="Gill Sans MT"/>
+          <w:sz w:val="24"/>
+        </w:rPr>
+        <w:t>“good” clusters are</w:t>
+      </w:r>
+      <w:r>
+        <w:rPr>
+          <w:rFonts w:ascii="Gill Sans MT" w:hAnsi="Gill Sans MT"/>
+          <w:sz w:val="24"/>
+        </w:rPr>
+        <w:t xml:space="preserve"> more likely on moraine crests; assumptions that can be </w:t>
+      </w:r>
+      <w:r>
+        <w:rPr>
+          <w:rFonts w:ascii="Gill Sans MT" w:hAnsi="Gill Sans MT"/>
+          <w:sz w:val="24"/>
+        </w:rPr>
+        <w:t xml:space="preserve">explicitly </w:t>
+      </w:r>
+      <w:r>
+        <w:rPr>
+          <w:rFonts w:ascii="Gill Sans MT" w:hAnsi="Gill Sans MT"/>
+          <w:sz w:val="24"/>
+        </w:rPr>
+        <w:t xml:space="preserve">tested for the studied moraines using global and local Moran’s </w:t>
+      </w:r>
+      <w:r>
+        <w:rPr>
+          <w:rFonts w:ascii="Gill Sans MT" w:hAnsi="Gill Sans MT"/>
+          <w:i/>
+          <w:sz w:val="24"/>
+        </w:rPr>
+        <w:t>I</w:t>
+      </w:r>
+      <w:r>
+        <w:rPr>
+          <w:rFonts w:ascii="Gill Sans MT" w:hAnsi="Gill Sans MT"/>
+          <w:sz w:val="24"/>
+        </w:rPr>
+        <w:t xml:space="preserve"> respectively. </w:t>
       </w:r>
     </w:p>
     <w:p>
@@ -10034,23 +10344,7 @@
           <w:rFonts w:ascii="Gill Sans MT" w:hAnsi="Gill Sans MT" w:cs="Arial"/>
           <w:sz w:val="24"/>
         </w:rPr>
-        <w:t>; R package ‘</w:t>
-      </w:r>
-      <w:proofErr w:type="spellStart"/>
-      <w:r>
-        <w:rPr>
-          <w:rFonts w:ascii="Gill Sans MT" w:hAnsi="Gill Sans MT" w:cs="Arial"/>
-          <w:sz w:val="24"/>
-        </w:rPr>
-        <w:t>truncnorm</w:t>
-      </w:r>
-      <w:proofErr w:type="spellEnd"/>
-      <w:r>
-        <w:rPr>
-          <w:rFonts w:ascii="Gill Sans MT" w:hAnsi="Gill Sans MT" w:cs="Arial"/>
-          <w:sz w:val="24"/>
-        </w:rPr>
-        <w:t xml:space="preserve">’, </w:t>
+        <w:t xml:space="preserve">; </w:t>
       </w:r>
       <w:proofErr w:type="spellStart"/>
       <w:r>
@@ -13867,7 +14161,29 @@
           <w:rFonts w:ascii="Gill Sans MT" w:hAnsi="Gill Sans MT"/>
           <w:sz w:val="24"/>
         </w:rPr>
-        <w:t xml:space="preserve">Minor moraines occur inbound of the large arcuate terminal (see Fig. X), with evidence of incision of these </w:t>
+        <w:t>Minor moraines occur inbound of the large arcuate terminal (</w:t>
+      </w:r>
+      <w:r>
+        <w:rPr>
+          <w:rFonts w:ascii="Gill Sans MT" w:hAnsi="Gill Sans MT"/>
+          <w:i/>
+          <w:sz w:val="24"/>
+        </w:rPr>
+        <w:t>see</w:t>
+      </w:r>
+      <w:r>
+        <w:rPr>
+          <w:rFonts w:ascii="Gill Sans MT" w:hAnsi="Gill Sans MT"/>
+          <w:sz w:val="24"/>
+        </w:rPr>
+        <w:t xml:space="preserve"> Fig. 4A</w:t>
+      </w:r>
+      <w:r>
+        <w:rPr>
+          <w:rFonts w:ascii="Gill Sans MT" w:hAnsi="Gill Sans MT"/>
+          <w:sz w:val="24"/>
+        </w:rPr>
+        <w:t xml:space="preserve">), with evidence of incision of these </w:t>
       </w:r>
       <w:r>
         <w:rPr>
@@ -13881,7 +14197,42 @@
           <w:rFonts w:ascii="Gill Sans MT" w:hAnsi="Gill Sans MT"/>
           <w:sz w:val="24"/>
         </w:rPr>
-        <w:t xml:space="preserve"> on their ice-proximal slopes (potentially by glacial action, rock avalanche activity, or slope diffusion, avalanche?). </w:t>
+        <w:t xml:space="preserve"> on their ice-proximal slopes, </w:t>
+      </w:r>
+      <w:r>
+        <w:rPr>
+          <w:rFonts w:ascii="Gill Sans MT" w:hAnsi="Gill Sans MT"/>
+          <w:sz w:val="24"/>
+        </w:rPr>
+        <w:t xml:space="preserve">potentially by glacial </w:t>
+      </w:r>
+      <w:r>
+        <w:rPr>
+          <w:rFonts w:ascii="Gill Sans MT" w:hAnsi="Gill Sans MT"/>
+          <w:sz w:val="24"/>
+        </w:rPr>
+        <w:t>erosion</w:t>
+      </w:r>
+      <w:r>
+        <w:rPr>
+          <w:rFonts w:ascii="Gill Sans MT" w:hAnsi="Gill Sans MT"/>
+          <w:sz w:val="24"/>
+        </w:rPr>
+        <w:t xml:space="preserve">, rock avalanche activity, or </w:t>
+      </w:r>
+      <w:r>
+        <w:rPr>
+          <w:rFonts w:ascii="Gill Sans MT" w:hAnsi="Gill Sans MT"/>
+          <w:sz w:val="24"/>
+        </w:rPr>
+        <w:t>avalanche</w:t>
+      </w:r>
+      <w:r>
+        <w:rPr>
+          <w:rFonts w:ascii="Gill Sans MT" w:hAnsi="Gill Sans MT"/>
+          <w:sz w:val="24"/>
+        </w:rPr>
+        <w:t xml:space="preserve">. </w:t>
       </w:r>
       <w:r>
         <w:rPr>
@@ -15517,7 +15868,15 @@
           <w:rFonts w:ascii="Gill Sans MT" w:hAnsi="Gill Sans MT"/>
           <w:sz w:val="24"/>
         </w:rPr>
-        <w:t xml:space="preserve">. </w:t>
+        <w:t xml:space="preserve">; </w:t>
+      </w:r>
+      <w:r>
+        <w:rPr>
+          <w:rFonts w:ascii="Gill Sans MT" w:hAnsi="Gill Sans MT"/>
+          <w:sz w:val="24"/>
+          <w:highlight w:val="yellow"/>
+        </w:rPr>
+        <w:t>this is likely a major meltwater source from the other moraines coming out of the other cirque!</w:t>
       </w:r>
     </w:p>
     <w:p>
@@ -16683,7 +17042,21 @@
           <w:rFonts w:ascii="Gill Sans MT" w:hAnsi="Gill Sans MT"/>
           <w:sz w:val="24"/>
         </w:rPr>
-        <w:t xml:space="preserve">efforts to minimise geomorphic bias of moraine CRE datasets may significantly improve the utility of the moraine record. </w:t>
+        <w:t xml:space="preserve">efforts to minimise geomorphic bias of moraine </w:t>
+      </w:r>
+      <w:r>
+        <w:rPr>
+          <w:rFonts w:ascii="Gill Sans MT" w:hAnsi="Gill Sans MT"/>
+          <w:sz w:val="24"/>
+        </w:rPr>
+        <w:t>TCN</w:t>
+      </w:r>
+      <w:r>
+        <w:rPr>
+          <w:rFonts w:ascii="Gill Sans MT" w:hAnsi="Gill Sans MT"/>
+          <w:sz w:val="24"/>
+        </w:rPr>
+        <w:t xml:space="preserve"> datasets may significantly improve the utility of the moraine record. </w:t>
       </w:r>
       <w:r>
         <w:rPr>
@@ -34702,8 +35075,6 @@
         </w:rPr>
         <w:t xml:space="preserve">selected </w:t>
       </w:r>
-      <w:bookmarkStart w:id="2" w:name="_GoBack"/>
-      <w:bookmarkEnd w:id="2"/>
       <w:r>
         <w:rPr>
           <w:rFonts w:ascii="Gill Sans MT" w:hAnsi="Gill Sans MT"/>
@@ -35701,6 +36072,7 @@
     <w:p>
       <w:pPr>
         <w:pStyle w:val="Caption"/>
+        <w:spacing w:line="276" w:lineRule="auto"/>
         <w:rPr>
           <w:rFonts w:ascii="Gill Sans MT" w:hAnsi="Gill Sans MT"/>
           <w:color w:val="auto"/>
@@ -35852,6 +36224,71 @@
         </w:rPr>
         <w:t xml:space="preserve">Locations and sample names for TCN dated boulders are shown (white circles; Rodés, 2008; Palacios et al., 2015). </w:t>
       </w:r>
+      <w:r>
+        <w:rPr>
+          <w:rFonts w:ascii="Gill Sans MT" w:hAnsi="Gill Sans MT"/>
+          <w:b w:val="0"/>
+          <w:color w:val="auto"/>
+          <w:sz w:val="22"/>
+        </w:rPr>
+        <w:t xml:space="preserve">In (A), the location of the </w:t>
+      </w:r>
+      <w:proofErr w:type="spellStart"/>
+      <w:r>
+        <w:rPr>
+          <w:rFonts w:ascii="Gill Sans MT" w:hAnsi="Gill Sans MT"/>
+          <w:b w:val="0"/>
+          <w:color w:val="auto"/>
+          <w:sz w:val="22"/>
+        </w:rPr>
+        <w:t>Fornell</w:t>
+      </w:r>
+      <w:proofErr w:type="spellEnd"/>
+      <w:r>
+        <w:rPr>
+          <w:rFonts w:ascii="Gill Sans MT" w:hAnsi="Gill Sans MT"/>
+          <w:b w:val="0"/>
+          <w:color w:val="auto"/>
+          <w:sz w:val="22"/>
+        </w:rPr>
+        <w:t xml:space="preserve"> moraine</w:t>
+      </w:r>
+      <w:r>
+        <w:rPr>
+          <w:rFonts w:ascii="Gill Sans MT" w:hAnsi="Gill Sans MT"/>
+          <w:b w:val="0"/>
+          <w:color w:val="auto"/>
+          <w:sz w:val="22"/>
+        </w:rPr>
+        <w:t xml:space="preserve"> is denoted by (F). </w:t>
+      </w:r>
+      <w:r>
+        <w:rPr>
+          <w:rFonts w:ascii="Gill Sans MT" w:hAnsi="Gill Sans MT"/>
+          <w:b w:val="0"/>
+          <w:color w:val="auto"/>
+          <w:sz w:val="22"/>
+        </w:rPr>
+        <w:t xml:space="preserve">Stratigraphically, this moraine corresponds to a readvance or stabilisation of the Arànser glacier following the deposition of the main </w:t>
+      </w:r>
+      <w:r>
+        <w:rPr>
+          <w:rFonts w:ascii="Gill Sans MT" w:hAnsi="Gill Sans MT"/>
+          <w:b w:val="0"/>
+          <w:color w:val="auto"/>
+          <w:sz w:val="22"/>
+        </w:rPr>
+        <w:t>sampled</w:t>
+      </w:r>
+      <w:r>
+        <w:rPr>
+          <w:rFonts w:ascii="Gill Sans MT" w:hAnsi="Gill Sans MT"/>
+          <w:b w:val="0"/>
+          <w:color w:val="auto"/>
+          <w:sz w:val="22"/>
+        </w:rPr>
+        <w:t xml:space="preserve"> lateral moraines. </w:t>
+      </w:r>
     </w:p>
     <w:p>
       <w:pPr>
@@ -37160,7 +37597,6 @@
         <w:t xml:space="preserve"> and uncertainty bars represent the standard deviation. </w:t>
       </w:r>
     </w:p>
-    <w:p/>
     <w:p>
       <w:pPr>
         <w:rPr>
@@ -37180,12 +37616,7 @@
     </w:p>
     <w:p>
       <w:pPr>
-        <w:widowControl w:val="0"/>
-        <w:autoSpaceDE w:val="0"/>
-        <w:autoSpaceDN w:val="0"/>
-        <w:adjustRightInd w:val="0"/>
-        <w:spacing w:line="240" w:lineRule="auto"/>
-        <w:ind w:left="851" w:hanging="851"/>
+        <w:ind w:left="567" w:hanging="567"/>
         <w:rPr>
           <w:rFonts w:ascii="Gill Sans MT" w:hAnsi="Gill Sans MT"/>
           <w:sz w:val="20"/>
@@ -37286,12 +37717,7 @@
     </w:p>
     <w:p>
       <w:pPr>
-        <w:widowControl w:val="0"/>
-        <w:autoSpaceDE w:val="0"/>
-        <w:autoSpaceDN w:val="0"/>
-        <w:adjustRightInd w:val="0"/>
-        <w:spacing w:line="240" w:lineRule="auto"/>
-        <w:ind w:left="851" w:hanging="851"/>
+        <w:ind w:left="567" w:hanging="567"/>
         <w:rPr>
           <w:rFonts w:ascii="Gill Sans MT" w:hAnsi="Gill Sans MT"/>
           <w:sz w:val="20"/>
@@ -37374,12 +37800,7 @@
     </w:p>
     <w:p>
       <w:pPr>
-        <w:widowControl w:val="0"/>
-        <w:autoSpaceDE w:val="0"/>
-        <w:autoSpaceDN w:val="0"/>
-        <w:adjustRightInd w:val="0"/>
-        <w:spacing w:line="240" w:lineRule="auto"/>
-        <w:ind w:left="851" w:hanging="851"/>
+        <w:ind w:left="567" w:hanging="567"/>
         <w:rPr>
           <w:rFonts w:ascii="Gill Sans MT" w:hAnsi="Gill Sans MT"/>
           <w:sz w:val="20"/>
@@ -37444,12 +37865,7 @@
     </w:p>
     <w:p>
       <w:pPr>
-        <w:widowControl w:val="0"/>
-        <w:autoSpaceDE w:val="0"/>
-        <w:autoSpaceDN w:val="0"/>
-        <w:adjustRightInd w:val="0"/>
-        <w:spacing w:line="240" w:lineRule="auto"/>
-        <w:ind w:left="851" w:hanging="851"/>
+        <w:ind w:left="567" w:hanging="567"/>
         <w:rPr>
           <w:rFonts w:ascii="Gill Sans MT" w:hAnsi="Gill Sans MT"/>
           <w:sz w:val="20"/>
@@ -37514,12 +37930,7 @@
     </w:p>
     <w:p>
       <w:pPr>
-        <w:widowControl w:val="0"/>
-        <w:autoSpaceDE w:val="0"/>
-        <w:autoSpaceDN w:val="0"/>
-        <w:adjustRightInd w:val="0"/>
-        <w:spacing w:line="240" w:lineRule="auto"/>
-        <w:ind w:left="851" w:hanging="851"/>
+        <w:ind w:left="567" w:hanging="567"/>
         <w:rPr>
           <w:rFonts w:ascii="Gill Sans MT" w:hAnsi="Gill Sans MT"/>
           <w:sz w:val="20"/>
@@ -37584,12 +37995,7 @@
     </w:p>
     <w:p>
       <w:pPr>
-        <w:widowControl w:val="0"/>
-        <w:autoSpaceDE w:val="0"/>
-        <w:autoSpaceDN w:val="0"/>
-        <w:adjustRightInd w:val="0"/>
-        <w:spacing w:line="240" w:lineRule="auto"/>
-        <w:ind w:left="851" w:hanging="851"/>
+        <w:ind w:left="567" w:hanging="567"/>
         <w:rPr>
           <w:rFonts w:ascii="Gill Sans MT" w:hAnsi="Gill Sans MT"/>
           <w:sz w:val="20"/>
@@ -37688,12 +38094,7 @@
     </w:p>
     <w:p>
       <w:pPr>
-        <w:widowControl w:val="0"/>
-        <w:autoSpaceDE w:val="0"/>
-        <w:autoSpaceDN w:val="0"/>
-        <w:adjustRightInd w:val="0"/>
-        <w:spacing w:line="240" w:lineRule="auto"/>
-        <w:ind w:left="851" w:hanging="851"/>
+        <w:ind w:left="567" w:hanging="567"/>
         <w:rPr>
           <w:rFonts w:ascii="Gill Sans MT" w:hAnsi="Gill Sans MT"/>
           <w:sz w:val="20"/>
@@ -37810,12 +38211,7 @@
     </w:p>
     <w:p>
       <w:pPr>
-        <w:widowControl w:val="0"/>
-        <w:autoSpaceDE w:val="0"/>
-        <w:autoSpaceDN w:val="0"/>
-        <w:adjustRightInd w:val="0"/>
-        <w:spacing w:line="240" w:lineRule="auto"/>
-        <w:ind w:left="851" w:hanging="851"/>
+        <w:ind w:left="567" w:hanging="567"/>
         <w:rPr>
           <w:rFonts w:ascii="Gill Sans MT" w:hAnsi="Gill Sans MT"/>
           <w:sz w:val="20"/>
@@ -37862,12 +38258,7 @@
     </w:p>
     <w:p>
       <w:pPr>
-        <w:widowControl w:val="0"/>
-        <w:autoSpaceDE w:val="0"/>
-        <w:autoSpaceDN w:val="0"/>
-        <w:adjustRightInd w:val="0"/>
-        <w:spacing w:line="240" w:lineRule="auto"/>
-        <w:ind w:left="851" w:hanging="851"/>
+        <w:ind w:left="567" w:hanging="567"/>
         <w:rPr>
           <w:rFonts w:ascii="Gill Sans MT" w:hAnsi="Gill Sans MT"/>
           <w:sz w:val="20"/>
@@ -37931,12 +38322,7 @@
     </w:p>
     <w:p>
       <w:pPr>
-        <w:widowControl w:val="0"/>
-        <w:autoSpaceDE w:val="0"/>
-        <w:autoSpaceDN w:val="0"/>
-        <w:adjustRightInd w:val="0"/>
-        <w:spacing w:line="240" w:lineRule="auto"/>
-        <w:ind w:left="851" w:hanging="851"/>
+        <w:ind w:left="567" w:hanging="567"/>
         <w:rPr>
           <w:rFonts w:ascii="Gill Sans MT" w:hAnsi="Gill Sans MT"/>
           <w:sz w:val="20"/>
@@ -37982,12 +38368,7 @@
     </w:p>
     <w:p>
       <w:pPr>
-        <w:widowControl w:val="0"/>
-        <w:autoSpaceDE w:val="0"/>
-        <w:autoSpaceDN w:val="0"/>
-        <w:adjustRightInd w:val="0"/>
-        <w:spacing w:line="240" w:lineRule="auto"/>
-        <w:ind w:left="851" w:hanging="851"/>
+        <w:ind w:left="567" w:hanging="567"/>
         <w:rPr>
           <w:rFonts w:ascii="Gill Sans MT" w:hAnsi="Gill Sans MT"/>
           <w:sz w:val="20"/>
@@ -38052,12 +38433,7 @@
     </w:p>
     <w:p>
       <w:pPr>
-        <w:widowControl w:val="0"/>
-        <w:autoSpaceDE w:val="0"/>
-        <w:autoSpaceDN w:val="0"/>
-        <w:adjustRightInd w:val="0"/>
-        <w:spacing w:line="240" w:lineRule="auto"/>
-        <w:ind w:left="851" w:hanging="851"/>
+        <w:ind w:left="567" w:hanging="567"/>
         <w:rPr>
           <w:rFonts w:ascii="Gill Sans MT" w:hAnsi="Gill Sans MT"/>
           <w:sz w:val="20"/>
@@ -38140,12 +38516,7 @@
     </w:p>
     <w:p>
       <w:pPr>
-        <w:widowControl w:val="0"/>
-        <w:autoSpaceDE w:val="0"/>
-        <w:autoSpaceDN w:val="0"/>
-        <w:adjustRightInd w:val="0"/>
-        <w:spacing w:line="240" w:lineRule="auto"/>
-        <w:ind w:left="851" w:hanging="851"/>
+        <w:ind w:left="567" w:hanging="567"/>
         <w:rPr>
           <w:rFonts w:ascii="Gill Sans MT" w:hAnsi="Gill Sans MT"/>
           <w:sz w:val="20"/>
@@ -38220,12 +38591,7 @@
     </w:p>
     <w:p>
       <w:pPr>
-        <w:widowControl w:val="0"/>
-        <w:autoSpaceDE w:val="0"/>
-        <w:autoSpaceDN w:val="0"/>
-        <w:adjustRightInd w:val="0"/>
-        <w:spacing w:line="240" w:lineRule="auto"/>
-        <w:ind w:left="851" w:hanging="851"/>
+        <w:ind w:left="567" w:hanging="567"/>
         <w:rPr>
           <w:rFonts w:ascii="Gill Sans MT" w:hAnsi="Gill Sans MT"/>
           <w:sz w:val="20"/>
@@ -38272,12 +38638,7 @@
     </w:p>
     <w:p>
       <w:pPr>
-        <w:widowControl w:val="0"/>
-        <w:autoSpaceDE w:val="0"/>
-        <w:autoSpaceDN w:val="0"/>
-        <w:adjustRightInd w:val="0"/>
-        <w:spacing w:line="240" w:lineRule="auto"/>
-        <w:ind w:left="851" w:hanging="851"/>
+        <w:ind w:left="567" w:hanging="567"/>
         <w:rPr>
           <w:rFonts w:ascii="Gill Sans MT" w:hAnsi="Gill Sans MT"/>
           <w:sz w:val="20"/>
@@ -38323,12 +38684,7 @@
     </w:p>
     <w:p>
       <w:pPr>
-        <w:widowControl w:val="0"/>
-        <w:autoSpaceDE w:val="0"/>
-        <w:autoSpaceDN w:val="0"/>
-        <w:adjustRightInd w:val="0"/>
-        <w:spacing w:line="240" w:lineRule="auto"/>
-        <w:ind w:left="851" w:hanging="851"/>
+        <w:ind w:left="567" w:hanging="567"/>
         <w:rPr>
           <w:rFonts w:ascii="Gill Sans MT" w:hAnsi="Gill Sans MT"/>
           <w:sz w:val="20"/>
@@ -38421,12 +38777,7 @@
     </w:p>
     <w:p>
       <w:pPr>
-        <w:widowControl w:val="0"/>
-        <w:autoSpaceDE w:val="0"/>
-        <w:autoSpaceDN w:val="0"/>
-        <w:adjustRightInd w:val="0"/>
-        <w:spacing w:line="240" w:lineRule="auto"/>
-        <w:ind w:left="851" w:hanging="851"/>
+        <w:ind w:left="567" w:hanging="567"/>
         <w:rPr>
           <w:rFonts w:ascii="Gill Sans MT" w:hAnsi="Gill Sans MT"/>
           <w:sz w:val="20"/>
@@ -38491,12 +38842,7 @@
     </w:p>
     <w:p>
       <w:pPr>
-        <w:widowControl w:val="0"/>
-        <w:autoSpaceDE w:val="0"/>
-        <w:autoSpaceDN w:val="0"/>
-        <w:adjustRightInd w:val="0"/>
-        <w:spacing w:line="240" w:lineRule="auto"/>
-        <w:ind w:left="851" w:hanging="851"/>
+        <w:ind w:left="567" w:hanging="567"/>
         <w:rPr>
           <w:rFonts w:ascii="Gill Sans MT" w:hAnsi="Gill Sans MT"/>
           <w:sz w:val="20"/>
@@ -38595,12 +38941,7 @@
     </w:p>
     <w:p>
       <w:pPr>
-        <w:widowControl w:val="0"/>
-        <w:autoSpaceDE w:val="0"/>
-        <w:autoSpaceDN w:val="0"/>
-        <w:adjustRightInd w:val="0"/>
-        <w:spacing w:line="240" w:lineRule="auto"/>
-        <w:ind w:left="851" w:hanging="851"/>
+        <w:ind w:left="567" w:hanging="567"/>
         <w:rPr>
           <w:rFonts w:ascii="Gill Sans MT" w:hAnsi="Gill Sans MT"/>
           <w:sz w:val="20"/>
@@ -38693,12 +39034,7 @@
     </w:p>
     <w:p>
       <w:pPr>
-        <w:widowControl w:val="0"/>
-        <w:autoSpaceDE w:val="0"/>
-        <w:autoSpaceDN w:val="0"/>
-        <w:adjustRightInd w:val="0"/>
-        <w:spacing w:line="240" w:lineRule="auto"/>
-        <w:ind w:left="851" w:hanging="851"/>
+        <w:ind w:left="567" w:hanging="567"/>
         <w:rPr>
           <w:rFonts w:ascii="Gill Sans MT" w:hAnsi="Gill Sans MT"/>
           <w:sz w:val="20"/>
@@ -38793,12 +39129,7 @@
     </w:p>
     <w:p>
       <w:pPr>
-        <w:widowControl w:val="0"/>
-        <w:autoSpaceDE w:val="0"/>
-        <w:autoSpaceDN w:val="0"/>
-        <w:adjustRightInd w:val="0"/>
-        <w:spacing w:line="240" w:lineRule="auto"/>
-        <w:ind w:left="851" w:hanging="851"/>
+        <w:ind w:left="567" w:hanging="567"/>
         <w:rPr>
           <w:rFonts w:ascii="Gill Sans MT" w:hAnsi="Gill Sans MT"/>
           <w:sz w:val="20"/>
@@ -38827,12 +39158,7 @@
     </w:p>
     <w:p>
       <w:pPr>
-        <w:widowControl w:val="0"/>
-        <w:autoSpaceDE w:val="0"/>
-        <w:autoSpaceDN w:val="0"/>
-        <w:adjustRightInd w:val="0"/>
-        <w:spacing w:line="240" w:lineRule="auto"/>
-        <w:ind w:left="851" w:hanging="851"/>
+        <w:ind w:left="567" w:hanging="567"/>
         <w:rPr>
           <w:rFonts w:ascii="Gill Sans MT" w:hAnsi="Gill Sans MT"/>
           <w:sz w:val="20"/>
@@ -38897,12 +39223,7 @@
     </w:p>
     <w:p>
       <w:pPr>
-        <w:widowControl w:val="0"/>
-        <w:autoSpaceDE w:val="0"/>
-        <w:autoSpaceDN w:val="0"/>
-        <w:adjustRightInd w:val="0"/>
-        <w:spacing w:line="240" w:lineRule="auto"/>
-        <w:ind w:left="851" w:hanging="851"/>
+        <w:ind w:left="567" w:hanging="567"/>
         <w:rPr>
           <w:rFonts w:ascii="Gill Sans MT" w:hAnsi="Gill Sans MT"/>
           <w:sz w:val="20"/>
@@ -39013,12 +39334,7 @@
     </w:p>
     <w:p>
       <w:pPr>
-        <w:widowControl w:val="0"/>
-        <w:autoSpaceDE w:val="0"/>
-        <w:autoSpaceDN w:val="0"/>
-        <w:adjustRightInd w:val="0"/>
-        <w:spacing w:line="240" w:lineRule="auto"/>
-        <w:ind w:left="851" w:hanging="851"/>
+        <w:ind w:left="567" w:hanging="567"/>
         <w:rPr>
           <w:rFonts w:ascii="Gill Sans MT" w:hAnsi="Gill Sans MT"/>
           <w:sz w:val="20"/>
@@ -39065,12 +39381,7 @@
     </w:p>
     <w:p>
       <w:pPr>
-        <w:widowControl w:val="0"/>
-        <w:autoSpaceDE w:val="0"/>
-        <w:autoSpaceDN w:val="0"/>
-        <w:adjustRightInd w:val="0"/>
-        <w:spacing w:line="240" w:lineRule="auto"/>
-        <w:ind w:left="851" w:hanging="851"/>
+        <w:ind w:left="567" w:hanging="567"/>
         <w:rPr>
           <w:rFonts w:ascii="Gill Sans MT" w:hAnsi="Gill Sans MT"/>
           <w:sz w:val="20"/>
@@ -39135,12 +39446,7 @@
     </w:p>
     <w:p>
       <w:pPr>
-        <w:widowControl w:val="0"/>
-        <w:autoSpaceDE w:val="0"/>
-        <w:autoSpaceDN w:val="0"/>
-        <w:adjustRightInd w:val="0"/>
-        <w:spacing w:line="240" w:lineRule="auto"/>
-        <w:ind w:left="851" w:hanging="851"/>
+        <w:ind w:left="567" w:hanging="567"/>
         <w:rPr>
           <w:rFonts w:ascii="Gill Sans MT" w:hAnsi="Gill Sans MT"/>
           <w:sz w:val="20"/>
@@ -39187,12 +39493,7 @@
     </w:p>
     <w:p>
       <w:pPr>
-        <w:widowControl w:val="0"/>
-        <w:autoSpaceDE w:val="0"/>
-        <w:autoSpaceDN w:val="0"/>
-        <w:adjustRightInd w:val="0"/>
-        <w:spacing w:line="240" w:lineRule="auto"/>
-        <w:ind w:left="851" w:hanging="851"/>
+        <w:ind w:left="567" w:hanging="567"/>
         <w:rPr>
           <w:rFonts w:ascii="Gill Sans MT" w:hAnsi="Gill Sans MT"/>
           <w:sz w:val="20"/>
@@ -39275,12 +39576,7 @@
     </w:p>
     <w:p>
       <w:pPr>
-        <w:widowControl w:val="0"/>
-        <w:autoSpaceDE w:val="0"/>
-        <w:autoSpaceDN w:val="0"/>
-        <w:adjustRightInd w:val="0"/>
-        <w:spacing w:line="240" w:lineRule="auto"/>
-        <w:ind w:left="851" w:hanging="851"/>
+        <w:ind w:left="567" w:hanging="567"/>
         <w:rPr>
           <w:rFonts w:ascii="Gill Sans MT" w:hAnsi="Gill Sans MT"/>
           <w:sz w:val="20"/>
@@ -39345,12 +39641,7 @@
     </w:p>
     <w:p>
       <w:pPr>
-        <w:widowControl w:val="0"/>
-        <w:autoSpaceDE w:val="0"/>
-        <w:autoSpaceDN w:val="0"/>
-        <w:adjustRightInd w:val="0"/>
-        <w:spacing w:line="240" w:lineRule="auto"/>
-        <w:ind w:left="851" w:hanging="851"/>
+        <w:ind w:left="567" w:hanging="567"/>
         <w:rPr>
           <w:rFonts w:ascii="Gill Sans MT" w:hAnsi="Gill Sans MT"/>
           <w:sz w:val="20"/>
@@ -39407,12 +39698,7 @@
     </w:p>
     <w:p>
       <w:pPr>
-        <w:widowControl w:val="0"/>
-        <w:autoSpaceDE w:val="0"/>
-        <w:autoSpaceDN w:val="0"/>
-        <w:adjustRightInd w:val="0"/>
-        <w:spacing w:line="240" w:lineRule="auto"/>
-        <w:ind w:left="851" w:hanging="851"/>
+        <w:ind w:left="567" w:hanging="567"/>
         <w:rPr>
           <w:rFonts w:ascii="Gill Sans MT" w:hAnsi="Gill Sans MT"/>
           <w:sz w:val="20"/>
@@ -39541,12 +39827,7 @@
     </w:p>
     <w:p>
       <w:pPr>
-        <w:widowControl w:val="0"/>
-        <w:autoSpaceDE w:val="0"/>
-        <w:autoSpaceDN w:val="0"/>
-        <w:adjustRightInd w:val="0"/>
-        <w:spacing w:line="240" w:lineRule="auto"/>
-        <w:ind w:left="851" w:hanging="851"/>
+        <w:ind w:left="567" w:hanging="567"/>
         <w:rPr>
           <w:rFonts w:ascii="Gill Sans MT" w:hAnsi="Gill Sans MT"/>
           <w:sz w:val="20"/>
@@ -39774,12 +40055,7 @@
     </w:p>
     <w:p>
       <w:pPr>
-        <w:widowControl w:val="0"/>
-        <w:autoSpaceDE w:val="0"/>
-        <w:autoSpaceDN w:val="0"/>
-        <w:adjustRightInd w:val="0"/>
-        <w:spacing w:line="240" w:lineRule="auto"/>
-        <w:ind w:left="851" w:hanging="851"/>
+        <w:ind w:left="567" w:hanging="567"/>
         <w:rPr>
           <w:rFonts w:ascii="Gill Sans MT" w:hAnsi="Gill Sans MT"/>
           <w:sz w:val="20"/>
@@ -39826,12 +40102,7 @@
     </w:p>
     <w:p>
       <w:pPr>
-        <w:widowControl w:val="0"/>
-        <w:autoSpaceDE w:val="0"/>
-        <w:autoSpaceDN w:val="0"/>
-        <w:adjustRightInd w:val="0"/>
-        <w:spacing w:line="240" w:lineRule="auto"/>
-        <w:ind w:left="851" w:hanging="851"/>
+        <w:ind w:left="567" w:hanging="567"/>
         <w:rPr>
           <w:rFonts w:ascii="Gill Sans MT" w:hAnsi="Gill Sans MT"/>
           <w:sz w:val="20"/>
@@ -39896,12 +40167,7 @@
     </w:p>
     <w:p>
       <w:pPr>
-        <w:widowControl w:val="0"/>
-        <w:autoSpaceDE w:val="0"/>
-        <w:autoSpaceDN w:val="0"/>
-        <w:adjustRightInd w:val="0"/>
-        <w:spacing w:line="240" w:lineRule="auto"/>
-        <w:ind w:left="851" w:hanging="851"/>
+        <w:ind w:left="567" w:hanging="567"/>
         <w:rPr>
           <w:rFonts w:ascii="Gill Sans MT" w:hAnsi="Gill Sans MT"/>
           <w:sz w:val="20"/>
@@ -39930,12 +40196,7 @@
     </w:p>
     <w:p>
       <w:pPr>
-        <w:widowControl w:val="0"/>
-        <w:autoSpaceDE w:val="0"/>
-        <w:autoSpaceDN w:val="0"/>
-        <w:adjustRightInd w:val="0"/>
-        <w:spacing w:line="240" w:lineRule="auto"/>
-        <w:ind w:left="851" w:hanging="851"/>
+        <w:ind w:left="567" w:hanging="567"/>
         <w:rPr>
           <w:rFonts w:ascii="Gill Sans MT" w:hAnsi="Gill Sans MT"/>
           <w:sz w:val="20"/>
@@ -39964,12 +40225,7 @@
     </w:p>
     <w:p>
       <w:pPr>
-        <w:widowControl w:val="0"/>
-        <w:autoSpaceDE w:val="0"/>
-        <w:autoSpaceDN w:val="0"/>
-        <w:adjustRightInd w:val="0"/>
-        <w:spacing w:line="240" w:lineRule="auto"/>
-        <w:ind w:left="851" w:hanging="851"/>
+        <w:ind w:left="567" w:hanging="567"/>
         <w:rPr>
           <w:rFonts w:ascii="Gill Sans MT" w:hAnsi="Gill Sans MT"/>
           <w:sz w:val="20"/>
@@ -40026,12 +40282,7 @@
     </w:p>
     <w:p>
       <w:pPr>
-        <w:widowControl w:val="0"/>
-        <w:autoSpaceDE w:val="0"/>
-        <w:autoSpaceDN w:val="0"/>
-        <w:adjustRightInd w:val="0"/>
-        <w:spacing w:line="240" w:lineRule="auto"/>
-        <w:ind w:left="851" w:hanging="851"/>
+        <w:ind w:left="567" w:hanging="567"/>
         <w:rPr>
           <w:rFonts w:ascii="Gill Sans MT" w:hAnsi="Gill Sans MT"/>
           <w:sz w:val="20"/>
@@ -40078,12 +40329,7 @@
     </w:p>
     <w:p>
       <w:pPr>
-        <w:widowControl w:val="0"/>
-        <w:autoSpaceDE w:val="0"/>
-        <w:autoSpaceDN w:val="0"/>
-        <w:adjustRightInd w:val="0"/>
-        <w:spacing w:line="240" w:lineRule="auto"/>
-        <w:ind w:left="851" w:hanging="851"/>
+        <w:ind w:left="567" w:hanging="567"/>
         <w:rPr>
           <w:rFonts w:ascii="Gill Sans MT" w:hAnsi="Gill Sans MT"/>
           <w:sz w:val="20"/>
@@ -40219,12 +40465,7 @@
     </w:p>
     <w:p>
       <w:pPr>
-        <w:widowControl w:val="0"/>
-        <w:autoSpaceDE w:val="0"/>
-        <w:autoSpaceDN w:val="0"/>
-        <w:adjustRightInd w:val="0"/>
-        <w:spacing w:line="240" w:lineRule="auto"/>
-        <w:ind w:left="851" w:hanging="851"/>
+        <w:ind w:left="567" w:hanging="567"/>
         <w:rPr>
           <w:rFonts w:ascii="Gill Sans MT" w:hAnsi="Gill Sans MT"/>
           <w:sz w:val="20"/>
@@ -40307,12 +40548,7 @@
     </w:p>
     <w:p>
       <w:pPr>
-        <w:widowControl w:val="0"/>
-        <w:autoSpaceDE w:val="0"/>
-        <w:autoSpaceDN w:val="0"/>
-        <w:adjustRightInd w:val="0"/>
-        <w:spacing w:line="240" w:lineRule="auto"/>
-        <w:ind w:left="851" w:hanging="851"/>
+        <w:ind w:left="567" w:hanging="567"/>
         <w:rPr>
           <w:rFonts w:ascii="Gill Sans MT" w:hAnsi="Gill Sans MT"/>
           <w:sz w:val="20"/>
@@ -40405,12 +40641,7 @@
     </w:p>
     <w:p>
       <w:pPr>
-        <w:widowControl w:val="0"/>
-        <w:autoSpaceDE w:val="0"/>
-        <w:autoSpaceDN w:val="0"/>
-        <w:adjustRightInd w:val="0"/>
-        <w:spacing w:line="240" w:lineRule="auto"/>
-        <w:ind w:left="851" w:hanging="851"/>
+        <w:ind w:left="567" w:hanging="567"/>
         <w:rPr>
           <w:rFonts w:ascii="Gill Sans MT" w:hAnsi="Gill Sans MT"/>
           <w:sz w:val="20"/>
@@ -40456,12 +40687,7 @@
     </w:p>
     <w:p>
       <w:pPr>
-        <w:widowControl w:val="0"/>
-        <w:autoSpaceDE w:val="0"/>
-        <w:autoSpaceDN w:val="0"/>
-        <w:adjustRightInd w:val="0"/>
-        <w:spacing w:line="240" w:lineRule="auto"/>
-        <w:ind w:left="851" w:hanging="851"/>
+        <w:ind w:left="567" w:hanging="567"/>
         <w:rPr>
           <w:rFonts w:ascii="Gill Sans MT" w:hAnsi="Gill Sans MT"/>
           <w:sz w:val="20"/>
@@ -40490,12 +40716,7 @@
     </w:p>
     <w:p>
       <w:pPr>
-        <w:widowControl w:val="0"/>
-        <w:autoSpaceDE w:val="0"/>
-        <w:autoSpaceDN w:val="0"/>
-        <w:adjustRightInd w:val="0"/>
-        <w:spacing w:line="240" w:lineRule="auto"/>
-        <w:ind w:left="851" w:hanging="851"/>
+        <w:ind w:left="567" w:hanging="567"/>
         <w:rPr>
           <w:rFonts w:ascii="Gill Sans MT" w:hAnsi="Gill Sans MT"/>
           <w:sz w:val="20"/>
@@ -40588,12 +40809,7 @@
     </w:p>
     <w:p>
       <w:pPr>
-        <w:widowControl w:val="0"/>
-        <w:autoSpaceDE w:val="0"/>
-        <w:autoSpaceDN w:val="0"/>
-        <w:adjustRightInd w:val="0"/>
-        <w:spacing w:line="240" w:lineRule="auto"/>
-        <w:ind w:left="851" w:hanging="851"/>
+        <w:ind w:left="567" w:hanging="567"/>
         <w:rPr>
           <w:rFonts w:ascii="Gill Sans MT" w:hAnsi="Gill Sans MT"/>
           <w:sz w:val="20"/>
@@ -40704,12 +40920,90 @@
     </w:p>
     <w:p>
       <w:pPr>
-        <w:widowControl w:val="0"/>
-        <w:autoSpaceDE w:val="0"/>
-        <w:autoSpaceDN w:val="0"/>
-        <w:adjustRightInd w:val="0"/>
-        <w:spacing w:line="240" w:lineRule="auto"/>
-        <w:ind w:left="851" w:hanging="851"/>
+        <w:ind w:left="567" w:hanging="567"/>
+        <w:rPr>
+          <w:rFonts w:ascii="Gill Sans MT" w:hAnsi="Gill Sans MT"/>
+          <w:sz w:val="20"/>
+          <w:lang w:eastAsia="en-GB"/>
+        </w:rPr>
+      </w:pPr>
+      <w:r>
+        <w:rPr>
+          <w:rFonts w:ascii="Gill Sans MT" w:hAnsi="Gill Sans MT"/>
+          <w:sz w:val="20"/>
+          <w:lang w:eastAsia="en-GB"/>
+        </w:rPr>
+        <w:t xml:space="preserve">Jull, A.J.T., Scott, E.M., </w:t>
+      </w:r>
+      <w:proofErr w:type="spellStart"/>
+      <w:r>
+        <w:rPr>
+          <w:rFonts w:ascii="Gill Sans MT" w:hAnsi="Gill Sans MT"/>
+          <w:sz w:val="20"/>
+          <w:lang w:eastAsia="en-GB"/>
+        </w:rPr>
+        <w:t>Bierman</w:t>
+      </w:r>
+      <w:proofErr w:type="spellEnd"/>
+      <w:r>
+        <w:rPr>
+          <w:rFonts w:ascii="Gill Sans MT" w:hAnsi="Gill Sans MT"/>
+          <w:sz w:val="20"/>
+          <w:lang w:eastAsia="en-GB"/>
+        </w:rPr>
+        <w:t xml:space="preserve">, P., 2015. </w:t>
+      </w:r>
+      <w:proofErr w:type="gramStart"/>
+      <w:r>
+        <w:rPr>
+          <w:rFonts w:ascii="Gill Sans MT" w:hAnsi="Gill Sans MT"/>
+          <w:sz w:val="20"/>
+          <w:lang w:eastAsia="en-GB"/>
+        </w:rPr>
+        <w:t>The CRONUS-Earth inter-comparison for cosmogenic isotope analysis.</w:t>
+      </w:r>
+      <w:proofErr w:type="gramEnd"/>
+      <w:r>
+        <w:rPr>
+          <w:rFonts w:ascii="Gill Sans MT" w:hAnsi="Gill Sans MT"/>
+          <w:sz w:val="20"/>
+          <w:lang w:eastAsia="en-GB"/>
+        </w:rPr>
+        <w:t xml:space="preserve"> Quaternary Geochronology, </w:t>
+      </w:r>
+      <w:proofErr w:type="gramStart"/>
+      <w:r>
+        <w:rPr>
+          <w:rFonts w:ascii="Gill Sans MT" w:hAnsi="Gill Sans MT"/>
+          <w:sz w:val="20"/>
+          <w:lang w:eastAsia="en-GB"/>
+        </w:rPr>
+        <w:t>The</w:t>
+      </w:r>
+      <w:proofErr w:type="gramEnd"/>
+      <w:r>
+        <w:rPr>
+          <w:rFonts w:ascii="Gill Sans MT" w:hAnsi="Gill Sans MT"/>
+          <w:sz w:val="20"/>
+          <w:lang w:eastAsia="en-GB"/>
+        </w:rPr>
+        <w:t xml:space="preserve"> CRONUS-EARTH Volume: Part I 26, 3–10. </w:t>
+      </w:r>
+      <w:hyperlink r:id="rId54" w:history="1">
+        <w:r>
+          <w:rPr>
+            <w:rStyle w:val="Hyperlink"/>
+            <w:rFonts w:ascii="Gill Sans MT" w:hAnsi="Gill Sans MT"/>
+            <w:sz w:val="20"/>
+            <w:lang w:eastAsia="en-GB"/>
+          </w:rPr>
+          <w:t>https://doi.org/10.1016/j.quageo.2013.09.003</w:t>
+        </w:r>
+      </w:hyperlink>
+    </w:p>
+    <w:p>
+      <w:pPr>
+        <w:ind w:left="567" w:hanging="567"/>
         <w:rPr>
           <w:rFonts w:ascii="Gill Sans MT" w:hAnsi="Gill Sans MT"/>
           <w:sz w:val="20"/>
@@ -40752,7 +41046,7 @@
         </w:rPr>
         <w:t xml:space="preserve"> Granitic Boulder Erosion Caused by Chaparral Wildfire: Implications for Cosmogenic Radionuclide Dating of Bedrock Surfaces. The Journal of Geology 124, 529–539. </w:t>
       </w:r>
-      <w:hyperlink r:id="rId54" w:history="1">
+      <w:hyperlink r:id="rId55" w:history="1">
         <w:r>
           <w:rPr>
             <w:rStyle w:val="Hyperlink"/>
@@ -40766,12 +41060,7 @@
     </w:p>
     <w:p>
       <w:pPr>
-        <w:widowControl w:val="0"/>
-        <w:autoSpaceDE w:val="0"/>
-        <w:autoSpaceDN w:val="0"/>
-        <w:adjustRightInd w:val="0"/>
-        <w:spacing w:line="240" w:lineRule="auto"/>
-        <w:ind w:left="851" w:hanging="851"/>
+        <w:ind w:left="567" w:hanging="567"/>
         <w:rPr>
           <w:rFonts w:ascii="Gill Sans MT" w:hAnsi="Gill Sans MT"/>
           <w:sz w:val="20"/>
@@ -40804,7 +41093,7 @@
         </w:rPr>
         <w:t xml:space="preserve"> of erosion surfaces: in situ nuclide production rates and erosion models. Earth and Planetary Science Letters 104, 424–439. </w:t>
       </w:r>
-      <w:hyperlink r:id="rId55" w:history="1">
+      <w:hyperlink r:id="rId56" w:history="1">
         <w:r>
           <w:rPr>
             <w:rStyle w:val="Hyperlink"/>
@@ -40818,12 +41107,7 @@
     </w:p>
     <w:p>
       <w:pPr>
-        <w:widowControl w:val="0"/>
-        <w:autoSpaceDE w:val="0"/>
-        <w:autoSpaceDN w:val="0"/>
-        <w:adjustRightInd w:val="0"/>
-        <w:spacing w:line="240" w:lineRule="auto"/>
-        <w:ind w:left="851" w:hanging="851"/>
+        <w:ind w:left="567" w:hanging="567"/>
         <w:rPr>
           <w:rFonts w:ascii="Gill Sans MT" w:hAnsi="Gill Sans MT"/>
           <w:sz w:val="20"/>
@@ -40856,7 +41140,7 @@
         </w:rPr>
         <w:t xml:space="preserve"> and Gállego Rivers (NE Spain) based on OSL dating and soil stratigraphy. Global and Planetary Change 67, 141–152. </w:t>
       </w:r>
-      <w:hyperlink r:id="rId56" w:history="1">
+      <w:hyperlink r:id="rId57" w:history="1">
         <w:r>
           <w:rPr>
             <w:rStyle w:val="Hyperlink"/>
@@ -40870,12 +41154,7 @@
     </w:p>
     <w:p>
       <w:pPr>
-        <w:widowControl w:val="0"/>
-        <w:autoSpaceDE w:val="0"/>
-        <w:autoSpaceDN w:val="0"/>
-        <w:adjustRightInd w:val="0"/>
-        <w:spacing w:line="240" w:lineRule="auto"/>
-        <w:ind w:left="851" w:hanging="851"/>
+        <w:ind w:left="567" w:hanging="567"/>
         <w:rPr>
           <w:rFonts w:ascii="Gill Sans MT" w:hAnsi="Gill Sans MT"/>
           <w:sz w:val="20"/>
@@ -40962,7 +41241,7 @@
         </w:rPr>
         <w:t xml:space="preserve"> Quaternary Geochronology 31, 160–187. </w:t>
       </w:r>
-      <w:hyperlink r:id="rId57" w:history="1">
+      <w:hyperlink r:id="rId58" w:history="1">
         <w:r>
           <w:rPr>
             <w:rStyle w:val="Hyperlink"/>
@@ -40976,12 +41255,7 @@
     </w:p>
     <w:p>
       <w:pPr>
-        <w:widowControl w:val="0"/>
-        <w:autoSpaceDE w:val="0"/>
-        <w:autoSpaceDN w:val="0"/>
-        <w:adjustRightInd w:val="0"/>
-        <w:spacing w:line="240" w:lineRule="auto"/>
-        <w:ind w:left="851" w:hanging="851"/>
+        <w:ind w:left="567" w:hanging="567"/>
         <w:rPr>
           <w:rFonts w:ascii="Gill Sans MT" w:hAnsi="Gill Sans MT"/>
           <w:sz w:val="20"/>
@@ -41102,9 +41376,25 @@
           <w:sz w:val="20"/>
           <w:lang w:eastAsia="en-GB"/>
         </w:rPr>
-        <w:t xml:space="preserve">. Geografiska Annaler: Series A, Physical Geography 90, 287–297. </w:t>
-      </w:r>
-      <w:hyperlink r:id="rId58" w:history="1">
+        <w:t>. Geografiska Annaler: Series A, Physical Geography 90, 287</w:t>
+      </w:r>
+      <w:r>
+        <w:rPr>
+          <w:rFonts w:ascii="Gill Sans MT" w:hAnsi="Gill Sans MT" w:cs="Gill Sans MT"/>
+          <w:sz w:val="20"/>
+          <w:lang w:eastAsia="en-GB"/>
+        </w:rPr>
+        <w:t>–</w:t>
+      </w:r>
+      <w:r>
+        <w:rPr>
+          <w:rFonts w:ascii="Gill Sans MT" w:hAnsi="Gill Sans MT"/>
+          <w:sz w:val="20"/>
+          <w:lang w:eastAsia="en-GB"/>
+        </w:rPr>
+        <w:t xml:space="preserve">297. </w:t>
+      </w:r>
+      <w:hyperlink r:id="rId59" w:history="1">
         <w:r>
           <w:rPr>
             <w:rStyle w:val="Hyperlink"/>
@@ -41118,12 +41408,7 @@
     </w:p>
     <w:p>
       <w:pPr>
-        <w:widowControl w:val="0"/>
-        <w:autoSpaceDE w:val="0"/>
-        <w:autoSpaceDN w:val="0"/>
-        <w:adjustRightInd w:val="0"/>
-        <w:spacing w:line="240" w:lineRule="auto"/>
-        <w:ind w:left="851" w:hanging="851"/>
+        <w:ind w:left="567" w:hanging="567"/>
         <w:rPr>
           <w:rFonts w:ascii="Gill Sans MT" w:hAnsi="Gill Sans MT"/>
           <w:sz w:val="20"/>
@@ -41138,7 +41423,7 @@
         </w:rPr>
         <w:t xml:space="preserve">McCarroll, D., 1991. The Schmidt Hammer, weathering and rock surface roughness. Earth Surface Processes and Landforms 16, 477–480. </w:t>
       </w:r>
-      <w:hyperlink r:id="rId59" w:history="1">
+      <w:hyperlink r:id="rId60" w:history="1">
         <w:r>
           <w:rPr>
             <w:rStyle w:val="Hyperlink"/>
@@ -41152,12 +41437,7 @@
     </w:p>
     <w:p>
       <w:pPr>
-        <w:widowControl w:val="0"/>
-        <w:autoSpaceDE w:val="0"/>
-        <w:autoSpaceDN w:val="0"/>
-        <w:adjustRightInd w:val="0"/>
-        <w:spacing w:line="240" w:lineRule="auto"/>
-        <w:ind w:left="851" w:hanging="851"/>
+        <w:ind w:left="567" w:hanging="567"/>
         <w:rPr>
           <w:rFonts w:ascii="Gill Sans MT" w:hAnsi="Gill Sans MT"/>
           <w:sz w:val="20"/>
@@ -41190,7 +41470,7 @@
         </w:rPr>
         <w:t xml:space="preserve"> Norway. Arctic and Alpine Research 21, 268–275. </w:t>
       </w:r>
-      <w:hyperlink r:id="rId60" w:history="1">
+      <w:hyperlink r:id="rId61" w:history="1">
         <w:r>
           <w:rPr>
             <w:rStyle w:val="Hyperlink"/>
@@ -41204,12 +41484,7 @@
     </w:p>
     <w:p>
       <w:pPr>
-        <w:widowControl w:val="0"/>
-        <w:autoSpaceDE w:val="0"/>
-        <w:autoSpaceDN w:val="0"/>
-        <w:adjustRightInd w:val="0"/>
-        <w:spacing w:line="240" w:lineRule="auto"/>
-        <w:ind w:left="851" w:hanging="851"/>
+        <w:ind w:left="567" w:hanging="567"/>
         <w:rPr>
           <w:rFonts w:ascii="Gill Sans MT" w:hAnsi="Gill Sans MT"/>
           <w:sz w:val="20"/>
@@ -41311,12 +41586,7 @@
     </w:p>
     <w:p>
       <w:pPr>
-        <w:widowControl w:val="0"/>
-        <w:autoSpaceDE w:val="0"/>
-        <w:autoSpaceDN w:val="0"/>
-        <w:adjustRightInd w:val="0"/>
-        <w:spacing w:line="240" w:lineRule="auto"/>
-        <w:ind w:left="851" w:hanging="851"/>
+        <w:ind w:left="567" w:hanging="567"/>
         <w:rPr>
           <w:rFonts w:ascii="Gill Sans MT" w:hAnsi="Gill Sans MT"/>
           <w:sz w:val="20"/>
@@ -41377,7 +41647,7 @@
         </w:rPr>
         <w:t xml:space="preserve"> 37, 17–23. </w:t>
       </w:r>
-      <w:hyperlink r:id="rId61" w:history="1">
+      <w:hyperlink r:id="rId62" w:history="1">
         <w:r>
           <w:rPr>
             <w:rStyle w:val="Hyperlink"/>
@@ -41391,12 +41661,7 @@
     </w:p>
     <w:p>
       <w:pPr>
-        <w:widowControl w:val="0"/>
-        <w:autoSpaceDE w:val="0"/>
-        <w:autoSpaceDN w:val="0"/>
-        <w:adjustRightInd w:val="0"/>
-        <w:spacing w:line="240" w:lineRule="auto"/>
-        <w:ind w:left="851" w:hanging="851"/>
+        <w:ind w:left="567" w:hanging="567"/>
         <w:rPr>
           <w:rFonts w:ascii="Gill Sans MT" w:hAnsi="Gill Sans MT"/>
           <w:sz w:val="20"/>
@@ -41429,7 +41694,7 @@
         </w:rPr>
         <w:t xml:space="preserve"> Mountains, Antarctica. Earth Surface Processes and Landforms 36, 217–228. </w:t>
       </w:r>
-      <w:hyperlink r:id="rId62" w:history="1">
+      <w:hyperlink r:id="rId63" w:history="1">
         <w:r>
           <w:rPr>
             <w:rStyle w:val="Hyperlink"/>
@@ -41443,12 +41708,7 @@
     </w:p>
     <w:p>
       <w:pPr>
-        <w:widowControl w:val="0"/>
-        <w:autoSpaceDE w:val="0"/>
-        <w:autoSpaceDN w:val="0"/>
-        <w:adjustRightInd w:val="0"/>
-        <w:spacing w:line="240" w:lineRule="auto"/>
-        <w:ind w:left="851" w:hanging="851"/>
+        <w:ind w:left="567" w:hanging="567"/>
         <w:rPr>
           <w:rFonts w:ascii="Gill Sans MT" w:hAnsi="Gill Sans MT"/>
           <w:sz w:val="20"/>
@@ -41573,7 +41833,7 @@
         </w:rPr>
         <w:t xml:space="preserve"> Quaternary Science Reviews 88, 159–182. </w:t>
       </w:r>
-      <w:hyperlink r:id="rId63" w:history="1">
+      <w:hyperlink r:id="rId64" w:history="1">
         <w:r>
           <w:rPr>
             <w:rStyle w:val="Hyperlink"/>
@@ -41587,12 +41847,7 @@
     </w:p>
     <w:p>
       <w:pPr>
-        <w:widowControl w:val="0"/>
-        <w:autoSpaceDE w:val="0"/>
-        <w:autoSpaceDN w:val="0"/>
-        <w:adjustRightInd w:val="0"/>
-        <w:spacing w:line="240" w:lineRule="auto"/>
-        <w:ind w:left="851" w:hanging="851"/>
+        <w:ind w:left="567" w:hanging="567"/>
         <w:rPr>
           <w:rFonts w:ascii="Gill Sans MT" w:hAnsi="Gill Sans MT"/>
           <w:sz w:val="20"/>
@@ -41617,7 +41872,7 @@
         </w:rPr>
         <w:t xml:space="preserve"> A minimum sample size required from Schmidt hammer measurements. Earth Surface Processes and Landforms 34, 1713–1725. </w:t>
       </w:r>
-      <w:hyperlink r:id="rId64" w:history="1">
+      <w:hyperlink r:id="rId65" w:history="1">
         <w:r>
           <w:rPr>
             <w:rStyle w:val="Hyperlink"/>
@@ -41631,12 +41886,7 @@
     </w:p>
     <w:p>
       <w:pPr>
-        <w:widowControl w:val="0"/>
-        <w:autoSpaceDE w:val="0"/>
-        <w:autoSpaceDN w:val="0"/>
-        <w:adjustRightInd w:val="0"/>
-        <w:spacing w:line="240" w:lineRule="auto"/>
-        <w:ind w:left="851" w:hanging="851"/>
+        <w:ind w:left="567" w:hanging="567"/>
         <w:rPr>
           <w:rFonts w:ascii="Gill Sans MT" w:hAnsi="Gill Sans MT"/>
           <w:sz w:val="20"/>
@@ -41695,7 +41945,7 @@
         </w:rPr>
         <w:t xml:space="preserve">Al in quartz from glacially polished rocks. Journal of Geophysical Research: Solid Earth 94, 17907–17915. </w:t>
       </w:r>
-      <w:hyperlink r:id="rId65" w:history="1">
+      <w:hyperlink r:id="rId66" w:history="1">
         <w:r>
           <w:rPr>
             <w:rStyle w:val="Hyperlink"/>
@@ -41709,18 +41959,142 @@
     </w:p>
     <w:p>
       <w:pPr>
-        <w:widowControl w:val="0"/>
-        <w:autoSpaceDE w:val="0"/>
-        <w:autoSpaceDN w:val="0"/>
-        <w:adjustRightInd w:val="0"/>
-        <w:spacing w:line="240" w:lineRule="auto"/>
-        <w:ind w:left="851" w:hanging="851"/>
+        <w:ind w:left="567" w:hanging="567"/>
         <w:rPr>
           <w:rFonts w:ascii="Gill Sans MT" w:hAnsi="Gill Sans MT"/>
           <w:sz w:val="20"/>
           <w:lang w:eastAsia="en-GB"/>
         </w:rPr>
       </w:pPr>
+      <w:proofErr w:type="gramStart"/>
+      <w:r>
+        <w:rPr>
+          <w:rFonts w:ascii="Gill Sans MT" w:hAnsi="Gill Sans MT"/>
+          <w:sz w:val="20"/>
+          <w:lang w:eastAsia="en-GB"/>
+        </w:rPr>
+        <w:t xml:space="preserve">Oliva, M., Palacios, D., </w:t>
+      </w:r>
+      <w:proofErr w:type="spellStart"/>
+      <w:r>
+        <w:rPr>
+          <w:rFonts w:ascii="Gill Sans MT" w:hAnsi="Gill Sans MT"/>
+          <w:sz w:val="20"/>
+          <w:lang w:eastAsia="en-GB"/>
+        </w:rPr>
+        <w:t>Fernández-Fernández</w:t>
+      </w:r>
+      <w:proofErr w:type="spellEnd"/>
+      <w:r>
+        <w:rPr>
+          <w:rFonts w:ascii="Gill Sans MT" w:hAnsi="Gill Sans MT"/>
+          <w:sz w:val="20"/>
+          <w:lang w:eastAsia="en-GB"/>
+        </w:rPr>
+        <w:t xml:space="preserve">, J.M., Rodríguez-Rodríguez, L., </w:t>
+      </w:r>
+      <w:proofErr w:type="spellStart"/>
+      <w:r>
+        <w:rPr>
+          <w:rFonts w:ascii="Gill Sans MT" w:hAnsi="Gill Sans MT"/>
+          <w:sz w:val="20"/>
+          <w:lang w:eastAsia="en-GB"/>
+        </w:rPr>
+        <w:t>García</w:t>
+      </w:r>
+      <w:proofErr w:type="spellEnd"/>
+      <w:r>
+        <w:rPr>
+          <w:rFonts w:ascii="Gill Sans MT" w:hAnsi="Gill Sans MT"/>
+          <w:sz w:val="20"/>
+          <w:lang w:eastAsia="en-GB"/>
+        </w:rPr>
+        <w:t>-Ruiz, J.M., Andrés, N., Carrasco, R.M., Pedraza, J., Pérez-</w:t>
+      </w:r>
+      <w:proofErr w:type="spellStart"/>
+      <w:r>
+        <w:rPr>
+          <w:rFonts w:ascii="Gill Sans MT" w:hAnsi="Gill Sans MT"/>
+          <w:sz w:val="20"/>
+          <w:lang w:eastAsia="en-GB"/>
+        </w:rPr>
+        <w:t>Alberti</w:t>
+      </w:r>
+      <w:proofErr w:type="spellEnd"/>
+      <w:r>
+        <w:rPr>
+          <w:rFonts w:ascii="Gill Sans MT" w:hAnsi="Gill Sans MT"/>
+          <w:sz w:val="20"/>
+          <w:lang w:eastAsia="en-GB"/>
+        </w:rPr>
+        <w:t xml:space="preserve">, A., </w:t>
+      </w:r>
+      <w:proofErr w:type="spellStart"/>
+      <w:r>
+        <w:rPr>
+          <w:rFonts w:ascii="Gill Sans MT" w:hAnsi="Gill Sans MT"/>
+          <w:sz w:val="20"/>
+          <w:lang w:eastAsia="en-GB"/>
+        </w:rPr>
+        <w:t>Valcárcel</w:t>
+      </w:r>
+      <w:proofErr w:type="spellEnd"/>
+      <w:r>
+        <w:rPr>
+          <w:rFonts w:ascii="Gill Sans MT" w:hAnsi="Gill Sans MT"/>
+          <w:sz w:val="20"/>
+          <w:lang w:eastAsia="en-GB"/>
+        </w:rPr>
+        <w:t>, M., Hughes, P.D., 2019.</w:t>
+      </w:r>
+      <w:proofErr w:type="gramEnd"/>
+      <w:r>
+        <w:rPr>
+          <w:rFonts w:ascii="Gill Sans MT" w:hAnsi="Gill Sans MT"/>
+          <w:sz w:val="20"/>
+          <w:lang w:eastAsia="en-GB"/>
+        </w:rPr>
+        <w:t xml:space="preserve"> </w:t>
+      </w:r>
+      <w:proofErr w:type="gramStart"/>
+      <w:r>
+        <w:rPr>
+          <w:rFonts w:ascii="Gill Sans MT" w:hAnsi="Gill Sans MT"/>
+          <w:sz w:val="20"/>
+          <w:lang w:eastAsia="en-GB"/>
+        </w:rPr>
+        <w:t>Late Quaternary glacial phases in the Iberian Peninsula.</w:t>
+      </w:r>
+      <w:proofErr w:type="gramEnd"/>
+      <w:r>
+        <w:rPr>
+          <w:rFonts w:ascii="Gill Sans MT" w:hAnsi="Gill Sans MT"/>
+          <w:sz w:val="20"/>
+          <w:lang w:eastAsia="en-GB"/>
+        </w:rPr>
+        <w:t xml:space="preserve"> Earth-Science Reviews 192, 564–600. </w:t>
+      </w:r>
+      <w:hyperlink r:id="rId67" w:history="1">
+        <w:r>
+          <w:rPr>
+            <w:rStyle w:val="Hyperlink"/>
+            <w:rFonts w:ascii="Gill Sans MT" w:hAnsi="Gill Sans MT"/>
+            <w:sz w:val="20"/>
+            <w:lang w:eastAsia="en-GB"/>
+          </w:rPr>
+          <w:t>https://doi.org/10.1016/j.earscirev.2019.03.015</w:t>
+        </w:r>
+      </w:hyperlink>
+    </w:p>
+    <w:p>
+      <w:pPr>
+        <w:ind w:left="567" w:hanging="567"/>
+        <w:rPr>
+          <w:rFonts w:ascii="Gill Sans MT" w:hAnsi="Gill Sans MT"/>
+          <w:sz w:val="20"/>
+          <w:lang w:eastAsia="en-GB"/>
+        </w:rPr>
+      </w:pPr>
       <w:r>
         <w:rPr>
           <w:rFonts w:ascii="Gill Sans MT" w:hAnsi="Gill Sans MT"/>
@@ -41783,7 +42157,7 @@
         </w:rPr>
         <w:t xml:space="preserve">: Ladakh Range, northern India. GSA Bulletin 118, 383–392. </w:t>
       </w:r>
-      <w:hyperlink r:id="rId66" w:history="1">
+      <w:hyperlink r:id="rId68" w:history="1">
         <w:r>
           <w:rPr>
             <w:rStyle w:val="Hyperlink"/>
@@ -41797,12 +42171,7 @@
     </w:p>
     <w:p>
       <w:pPr>
-        <w:widowControl w:val="0"/>
-        <w:autoSpaceDE w:val="0"/>
-        <w:autoSpaceDN w:val="0"/>
-        <w:adjustRightInd w:val="0"/>
-        <w:spacing w:line="240" w:lineRule="auto"/>
-        <w:ind w:left="851" w:hanging="851"/>
+        <w:ind w:left="567" w:hanging="567"/>
         <w:rPr>
           <w:rFonts w:ascii="Gill Sans MT" w:hAnsi="Gill Sans MT"/>
           <w:sz w:val="20"/>
@@ -41917,7 +42286,7 @@
         </w:rPr>
         <w:t xml:space="preserve"> The challenging application of cosmogenic dating methods in residual glacial landforms: The case of Sierra Nevada (Spain). Geomorphology 325, 103–118. </w:t>
       </w:r>
-      <w:hyperlink r:id="rId67" w:history="1">
+      <w:hyperlink r:id="rId69" w:history="1">
         <w:r>
           <w:rPr>
             <w:rStyle w:val="Hyperlink"/>
@@ -41931,12 +42300,7 @@
     </w:p>
     <w:p>
       <w:pPr>
-        <w:widowControl w:val="0"/>
-        <w:autoSpaceDE w:val="0"/>
-        <w:autoSpaceDN w:val="0"/>
-        <w:adjustRightInd w:val="0"/>
-        <w:spacing w:line="240" w:lineRule="auto"/>
-        <w:ind w:left="851" w:hanging="851"/>
+        <w:ind w:left="567" w:hanging="567"/>
         <w:rPr>
           <w:rFonts w:ascii="Gill Sans MT" w:hAnsi="Gill Sans MT"/>
           <w:sz w:val="20"/>
@@ -42033,7 +42397,7 @@
         </w:rPr>
         <w:t xml:space="preserve">, Southeastern Pyrenees. Geomorphology 231, 116–129. </w:t>
       </w:r>
-      <w:hyperlink r:id="rId68" w:history="1">
+      <w:hyperlink r:id="rId70" w:history="1">
         <w:r>
           <w:rPr>
             <w:rStyle w:val="Hyperlink"/>
@@ -42047,12 +42411,7 @@
     </w:p>
     <w:p>
       <w:pPr>
-        <w:widowControl w:val="0"/>
-        <w:autoSpaceDE w:val="0"/>
-        <w:autoSpaceDN w:val="0"/>
-        <w:adjustRightInd w:val="0"/>
-        <w:spacing w:line="240" w:lineRule="auto"/>
-        <w:ind w:left="851" w:hanging="851"/>
+        <w:ind w:left="567" w:hanging="567"/>
         <w:rPr>
           <w:rFonts w:ascii="Gill Sans MT" w:hAnsi="Gill Sans MT"/>
           <w:sz w:val="20"/>
@@ -42157,7 +42516,7 @@
         </w:rPr>
         <w:t xml:space="preserve"> Geology 38, 891–894. </w:t>
       </w:r>
-      <w:hyperlink r:id="rId69" w:history="1">
+      <w:hyperlink r:id="rId71" w:history="1">
         <w:r>
           <w:rPr>
             <w:rStyle w:val="Hyperlink"/>
@@ -42171,12 +42530,7 @@
     </w:p>
     <w:p>
       <w:pPr>
-        <w:widowControl w:val="0"/>
-        <w:autoSpaceDE w:val="0"/>
-        <w:autoSpaceDN w:val="0"/>
-        <w:adjustRightInd w:val="0"/>
-        <w:spacing w:line="240" w:lineRule="auto"/>
-        <w:ind w:left="851" w:hanging="851"/>
+        <w:ind w:left="567" w:hanging="567"/>
         <w:rPr>
           <w:rFonts w:ascii="Gill Sans MT" w:hAnsi="Gill Sans MT"/>
           <w:sz w:val="20"/>
@@ -42370,7 +42724,7 @@
         </w:rPr>
         <w:t xml:space="preserve">Be exposure ages, south-central Pyrenees. Quaternary Science Reviews 25, 2937–2963. </w:t>
       </w:r>
-      <w:hyperlink r:id="rId70" w:history="1">
+      <w:hyperlink r:id="rId72" w:history="1">
         <w:r>
           <w:rPr>
             <w:rStyle w:val="Hyperlink"/>
@@ -42384,12 +42738,7 @@
     </w:p>
     <w:p>
       <w:pPr>
-        <w:widowControl w:val="0"/>
-        <w:autoSpaceDE w:val="0"/>
-        <w:autoSpaceDN w:val="0"/>
-        <w:adjustRightInd w:val="0"/>
-        <w:spacing w:line="240" w:lineRule="auto"/>
-        <w:ind w:left="851" w:hanging="851"/>
+        <w:ind w:left="567" w:hanging="567"/>
         <w:rPr>
           <w:rFonts w:ascii="Gill Sans MT" w:hAnsi="Gill Sans MT"/>
           <w:sz w:val="20"/>
@@ -42425,12 +42774,7 @@
     </w:p>
     <w:p>
       <w:pPr>
-        <w:widowControl w:val="0"/>
-        <w:autoSpaceDE w:val="0"/>
-        <w:autoSpaceDN w:val="0"/>
-        <w:adjustRightInd w:val="0"/>
-        <w:spacing w:line="240" w:lineRule="auto"/>
-        <w:ind w:left="851" w:hanging="851"/>
+        <w:ind w:left="567" w:hanging="567"/>
         <w:rPr>
           <w:rFonts w:ascii="Gill Sans MT" w:hAnsi="Gill Sans MT"/>
           <w:sz w:val="20"/>
@@ -42481,7 +42825,7 @@
         </w:rPr>
         <w:t xml:space="preserve"> Science 248, 1529–1532. </w:t>
       </w:r>
-      <w:hyperlink r:id="rId71" w:history="1">
+      <w:hyperlink r:id="rId73" w:history="1">
         <w:r>
           <w:rPr>
             <w:rStyle w:val="Hyperlink"/>
@@ -42495,18 +42839,304 @@
     </w:p>
     <w:p>
       <w:pPr>
-        <w:widowControl w:val="0"/>
-        <w:autoSpaceDE w:val="0"/>
-        <w:autoSpaceDN w:val="0"/>
-        <w:adjustRightInd w:val="0"/>
-        <w:spacing w:line="240" w:lineRule="auto"/>
-        <w:ind w:left="851" w:hanging="851"/>
+        <w:ind w:left="567" w:hanging="567"/>
         <w:rPr>
           <w:rFonts w:ascii="Gill Sans MT" w:hAnsi="Gill Sans MT"/>
           <w:sz w:val="20"/>
           <w:lang w:eastAsia="en-GB"/>
         </w:rPr>
       </w:pPr>
+      <w:proofErr w:type="spellStart"/>
+      <w:r>
+        <w:rPr>
+          <w:rFonts w:ascii="Gill Sans MT" w:hAnsi="Gill Sans MT"/>
+          <w:sz w:val="20"/>
+          <w:lang w:eastAsia="en-GB"/>
+        </w:rPr>
+        <w:t>Porquet</w:t>
+      </w:r>
+      <w:proofErr w:type="spellEnd"/>
+      <w:r>
+        <w:rPr>
+          <w:rFonts w:ascii="Gill Sans MT" w:hAnsi="Gill Sans MT"/>
+          <w:sz w:val="20"/>
+          <w:lang w:eastAsia="en-GB"/>
+        </w:rPr>
+        <w:t xml:space="preserve">, M., </w:t>
+      </w:r>
+      <w:proofErr w:type="spellStart"/>
+      <w:r>
+        <w:rPr>
+          <w:rFonts w:ascii="Gill Sans MT" w:hAnsi="Gill Sans MT"/>
+          <w:sz w:val="20"/>
+          <w:lang w:eastAsia="en-GB"/>
+        </w:rPr>
+        <w:t>Pueyo</w:t>
+      </w:r>
+      <w:proofErr w:type="spellEnd"/>
+      <w:r>
+        <w:rPr>
+          <w:rFonts w:ascii="Gill Sans MT" w:hAnsi="Gill Sans MT"/>
+          <w:sz w:val="20"/>
+          <w:lang w:eastAsia="en-GB"/>
+        </w:rPr>
+        <w:t xml:space="preserve">, E.L., </w:t>
+      </w:r>
+      <w:proofErr w:type="spellStart"/>
+      <w:r>
+        <w:rPr>
+          <w:rFonts w:ascii="Gill Sans MT" w:hAnsi="Gill Sans MT"/>
+          <w:sz w:val="20"/>
+          <w:lang w:eastAsia="en-GB"/>
+        </w:rPr>
+        <w:t>Román-Berdiel</w:t>
+      </w:r>
+      <w:proofErr w:type="spellEnd"/>
+      <w:r>
+        <w:rPr>
+          <w:rFonts w:ascii="Gill Sans MT" w:hAnsi="Gill Sans MT"/>
+          <w:sz w:val="20"/>
+          <w:lang w:eastAsia="en-GB"/>
+        </w:rPr>
+        <w:t xml:space="preserve">, T., Olivier, P., </w:t>
+      </w:r>
+      <w:proofErr w:type="spellStart"/>
+      <w:r>
+        <w:rPr>
+          <w:rFonts w:ascii="Gill Sans MT" w:hAnsi="Gill Sans MT"/>
+          <w:sz w:val="20"/>
+          <w:lang w:eastAsia="en-GB"/>
+        </w:rPr>
+        <w:t>Longares</w:t>
+      </w:r>
+      <w:proofErr w:type="spellEnd"/>
+      <w:r>
+        <w:rPr>
+          <w:rFonts w:ascii="Gill Sans MT" w:hAnsi="Gill Sans MT"/>
+          <w:sz w:val="20"/>
+          <w:lang w:eastAsia="en-GB"/>
+        </w:rPr>
+        <w:t xml:space="preserve">, L.A., Cuevas, J., </w:t>
+      </w:r>
+      <w:proofErr w:type="spellStart"/>
+      <w:r>
+        <w:rPr>
+          <w:rFonts w:ascii="Gill Sans MT" w:hAnsi="Gill Sans MT"/>
+          <w:sz w:val="20"/>
+          <w:lang w:eastAsia="en-GB"/>
+        </w:rPr>
+        <w:t>Ramajo</w:t>
+      </w:r>
+      <w:proofErr w:type="spellEnd"/>
+      <w:r>
+        <w:rPr>
+          <w:rFonts w:ascii="Gill Sans MT" w:hAnsi="Gill Sans MT"/>
+          <w:sz w:val="20"/>
+          <w:lang w:eastAsia="en-GB"/>
+        </w:rPr>
+        <w:t xml:space="preserve">, J., order, the G. working group by alphabetical, </w:t>
+      </w:r>
+      <w:proofErr w:type="spellStart"/>
+      <w:r>
+        <w:rPr>
+          <w:rFonts w:ascii="Gill Sans MT" w:hAnsi="Gill Sans MT"/>
+          <w:sz w:val="20"/>
+          <w:lang w:eastAsia="en-GB"/>
+        </w:rPr>
+        <w:t>Antolín</w:t>
+      </w:r>
+      <w:proofErr w:type="spellEnd"/>
+      <w:r>
+        <w:rPr>
+          <w:rFonts w:ascii="Gill Sans MT" w:hAnsi="Gill Sans MT"/>
+          <w:sz w:val="20"/>
+          <w:lang w:eastAsia="en-GB"/>
+        </w:rPr>
+        <w:t xml:space="preserve">, B., </w:t>
+      </w:r>
+      <w:proofErr w:type="spellStart"/>
+      <w:r>
+        <w:rPr>
+          <w:rFonts w:ascii="Gill Sans MT" w:hAnsi="Gill Sans MT"/>
+          <w:sz w:val="20"/>
+          <w:lang w:eastAsia="en-GB"/>
+        </w:rPr>
+        <w:t>Aranguren</w:t>
+      </w:r>
+      <w:proofErr w:type="spellEnd"/>
+      <w:r>
+        <w:rPr>
+          <w:rFonts w:ascii="Gill Sans MT" w:hAnsi="Gill Sans MT"/>
+          <w:sz w:val="20"/>
+          <w:lang w:eastAsia="en-GB"/>
+        </w:rPr>
+        <w:t xml:space="preserve">, A., </w:t>
+      </w:r>
+      <w:proofErr w:type="spellStart"/>
+      <w:r>
+        <w:rPr>
+          <w:rFonts w:ascii="Gill Sans MT" w:hAnsi="Gill Sans MT"/>
+          <w:sz w:val="20"/>
+          <w:lang w:eastAsia="en-GB"/>
+        </w:rPr>
+        <w:t>Auréjac</w:t>
+      </w:r>
+      <w:proofErr w:type="spellEnd"/>
+      <w:r>
+        <w:rPr>
+          <w:rFonts w:ascii="Gill Sans MT" w:hAnsi="Gill Sans MT"/>
+          <w:sz w:val="20"/>
+          <w:lang w:eastAsia="en-GB"/>
+        </w:rPr>
+        <w:t xml:space="preserve">, J.B., </w:t>
+      </w:r>
+      <w:proofErr w:type="spellStart"/>
+      <w:r>
+        <w:rPr>
+          <w:rFonts w:ascii="Gill Sans MT" w:hAnsi="Gill Sans MT"/>
+          <w:sz w:val="20"/>
+          <w:lang w:eastAsia="en-GB"/>
+        </w:rPr>
+        <w:t>Bouchez</w:t>
+      </w:r>
+      <w:proofErr w:type="spellEnd"/>
+      <w:r>
+        <w:rPr>
+          <w:rFonts w:ascii="Gill Sans MT" w:hAnsi="Gill Sans MT"/>
+          <w:sz w:val="20"/>
+          <w:lang w:eastAsia="en-GB"/>
+        </w:rPr>
+        <w:t xml:space="preserve">, J.-L., Casas, A.M., </w:t>
+      </w:r>
+      <w:proofErr w:type="spellStart"/>
+      <w:r>
+        <w:rPr>
+          <w:rFonts w:ascii="Gill Sans MT" w:hAnsi="Gill Sans MT"/>
+          <w:sz w:val="20"/>
+          <w:lang w:eastAsia="en-GB"/>
+        </w:rPr>
+        <w:t>Denèle</w:t>
+      </w:r>
+      <w:proofErr w:type="spellEnd"/>
+      <w:r>
+        <w:rPr>
+          <w:rFonts w:ascii="Gill Sans MT" w:hAnsi="Gill Sans MT"/>
+          <w:sz w:val="20"/>
+          <w:lang w:eastAsia="en-GB"/>
+        </w:rPr>
+        <w:t xml:space="preserve">, Y., </w:t>
+      </w:r>
+      <w:proofErr w:type="spellStart"/>
+      <w:r>
+        <w:rPr>
+          <w:rFonts w:ascii="Gill Sans MT" w:hAnsi="Gill Sans MT"/>
+          <w:sz w:val="20"/>
+          <w:lang w:eastAsia="en-GB"/>
+        </w:rPr>
+        <w:t>Gleizes</w:t>
+      </w:r>
+      <w:proofErr w:type="spellEnd"/>
+      <w:r>
+        <w:rPr>
+          <w:rFonts w:ascii="Gill Sans MT" w:hAnsi="Gill Sans MT"/>
+          <w:sz w:val="20"/>
+          <w:lang w:eastAsia="en-GB"/>
+        </w:rPr>
+        <w:t xml:space="preserve">, G., Hilario, A., </w:t>
+      </w:r>
+      <w:proofErr w:type="spellStart"/>
+      <w:r>
+        <w:rPr>
+          <w:rFonts w:ascii="Gill Sans MT" w:hAnsi="Gill Sans MT"/>
+          <w:sz w:val="20"/>
+          <w:lang w:eastAsia="en-GB"/>
+        </w:rPr>
+        <w:t>Izquierdo-Llavall</w:t>
+      </w:r>
+      <w:proofErr w:type="spellEnd"/>
+      <w:r>
+        <w:rPr>
+          <w:rFonts w:ascii="Gill Sans MT" w:hAnsi="Gill Sans MT"/>
+          <w:sz w:val="20"/>
+          <w:lang w:eastAsia="en-GB"/>
+        </w:rPr>
+        <w:t>, E., Leblanc, D., Oliva-</w:t>
+      </w:r>
+      <w:proofErr w:type="spellStart"/>
+      <w:r>
+        <w:rPr>
+          <w:rFonts w:ascii="Gill Sans MT" w:hAnsi="Gill Sans MT"/>
+          <w:sz w:val="20"/>
+          <w:lang w:eastAsia="en-GB"/>
+        </w:rPr>
+        <w:t>Urcia</w:t>
+      </w:r>
+      <w:proofErr w:type="spellEnd"/>
+      <w:r>
+        <w:rPr>
+          <w:rFonts w:ascii="Gill Sans MT" w:hAnsi="Gill Sans MT"/>
+          <w:sz w:val="20"/>
+          <w:lang w:eastAsia="en-GB"/>
+        </w:rPr>
+        <w:t xml:space="preserve">, B., Santana, V., </w:t>
+      </w:r>
+      <w:proofErr w:type="spellStart"/>
+      <w:r>
+        <w:rPr>
+          <w:rFonts w:ascii="Gill Sans MT" w:hAnsi="Gill Sans MT"/>
+          <w:sz w:val="20"/>
+          <w:lang w:eastAsia="en-GB"/>
+        </w:rPr>
+        <w:t>Tubía</w:t>
+      </w:r>
+      <w:proofErr w:type="spellEnd"/>
+      <w:r>
+        <w:rPr>
+          <w:rFonts w:ascii="Gill Sans MT" w:hAnsi="Gill Sans MT"/>
+          <w:sz w:val="20"/>
+          <w:lang w:eastAsia="en-GB"/>
+        </w:rPr>
+        <w:t xml:space="preserve">, J.M., Vegas, N., 2017. </w:t>
+      </w:r>
+      <w:proofErr w:type="gramStart"/>
+      <w:r>
+        <w:rPr>
+          <w:rFonts w:ascii="Gill Sans MT" w:hAnsi="Gill Sans MT"/>
+          <w:sz w:val="20"/>
+          <w:lang w:eastAsia="en-GB"/>
+        </w:rPr>
+        <w:t>Anisotropy of magnetic susceptibility of the Pyrenean granites.</w:t>
+      </w:r>
+      <w:proofErr w:type="gramEnd"/>
+      <w:r>
+        <w:rPr>
+          <w:rFonts w:ascii="Gill Sans MT" w:hAnsi="Gill Sans MT"/>
+          <w:sz w:val="20"/>
+          <w:lang w:eastAsia="en-GB"/>
+        </w:rPr>
+        <w:t xml:space="preserve"> Journal of Maps 13, 438–448. </w:t>
+      </w:r>
+      <w:hyperlink r:id="rId74" w:history="1">
+        <w:r>
+          <w:rPr>
+            <w:rStyle w:val="Hyperlink"/>
+            <w:rFonts w:ascii="Gill Sans MT" w:hAnsi="Gill Sans MT"/>
+            <w:sz w:val="20"/>
+            <w:lang w:eastAsia="en-GB"/>
+          </w:rPr>
+          <w:t>https://doi.org/10.1080/17445647.2017.1302364</w:t>
+        </w:r>
+      </w:hyperlink>
+    </w:p>
+    <w:p>
+      <w:pPr>
+        <w:ind w:left="567" w:hanging="567"/>
+        <w:rPr>
+          <w:rFonts w:ascii="Gill Sans MT" w:hAnsi="Gill Sans MT"/>
+          <w:sz w:val="20"/>
+          <w:lang w:eastAsia="en-GB"/>
+        </w:rPr>
+      </w:pPr>
       <w:r>
         <w:rPr>
           <w:rFonts w:ascii="Gill Sans MT" w:hAnsi="Gill Sans MT"/>
@@ -42596,7 +43226,7 @@
         </w:rPr>
         <w:t xml:space="preserve"> </w:t>
       </w:r>
-      <w:hyperlink r:id="rId72" w:history="1">
+      <w:hyperlink r:id="rId75" w:history="1">
         <w:r>
           <w:rPr>
             <w:rStyle w:val="Hyperlink"/>
@@ -42610,12 +43240,7 @@
     </w:p>
     <w:p>
       <w:pPr>
-        <w:widowControl w:val="0"/>
-        <w:autoSpaceDE w:val="0"/>
-        <w:autoSpaceDN w:val="0"/>
-        <w:adjustRightInd w:val="0"/>
-        <w:spacing w:line="240" w:lineRule="auto"/>
-        <w:ind w:left="851" w:hanging="851"/>
+        <w:ind w:left="567" w:hanging="567"/>
         <w:rPr>
           <w:rFonts w:ascii="Gill Sans MT" w:hAnsi="Gill Sans MT"/>
           <w:sz w:val="20"/>
@@ -42658,7 +43283,7 @@
         </w:rPr>
         <w:t xml:space="preserve"> Landscape evolution degrades the geologic signature of past glaciations. Geomorphology, Glacial Landscape Evolution - Implications for Glacial Processes, Patterns and Reconstructions 97, 208–217. </w:t>
       </w:r>
-      <w:hyperlink r:id="rId73" w:history="1">
+      <w:hyperlink r:id="rId76" w:history="1">
         <w:r>
           <w:rPr>
             <w:rStyle w:val="Hyperlink"/>
@@ -42672,12 +43297,7 @@
     </w:p>
     <w:p>
       <w:pPr>
-        <w:widowControl w:val="0"/>
-        <w:autoSpaceDE w:val="0"/>
-        <w:autoSpaceDN w:val="0"/>
-        <w:adjustRightInd w:val="0"/>
-        <w:spacing w:line="240" w:lineRule="auto"/>
-        <w:ind w:left="851" w:hanging="851"/>
+        <w:ind w:left="567" w:hanging="567"/>
         <w:rPr>
           <w:rFonts w:ascii="Gill Sans MT" w:hAnsi="Gill Sans MT"/>
           <w:sz w:val="20"/>
@@ -42738,7 +43358,7 @@
         </w:rPr>
         <w:t xml:space="preserve"> </w:t>
       </w:r>
-      <w:hyperlink r:id="rId74" w:history="1">
+      <w:hyperlink r:id="rId77" w:history="1">
         <w:r>
           <w:rPr>
             <w:rStyle w:val="Hyperlink"/>
@@ -42752,12 +43372,7 @@
     </w:p>
     <w:p>
       <w:pPr>
-        <w:widowControl w:val="0"/>
-        <w:autoSpaceDE w:val="0"/>
-        <w:autoSpaceDN w:val="0"/>
-        <w:adjustRightInd w:val="0"/>
-        <w:spacing w:line="240" w:lineRule="auto"/>
-        <w:ind w:left="851" w:hanging="851"/>
+        <w:ind w:left="567" w:hanging="567"/>
         <w:rPr>
           <w:rFonts w:ascii="Gill Sans MT" w:hAnsi="Gill Sans MT"/>
           <w:sz w:val="20"/>
@@ -42800,7 +43415,7 @@
         </w:rPr>
         <w:t xml:space="preserve"> Quaternary Research 59, 255–261. </w:t>
       </w:r>
-      <w:hyperlink r:id="rId75" w:history="1">
+      <w:hyperlink r:id="rId78" w:history="1">
         <w:r>
           <w:rPr>
             <w:rStyle w:val="Hyperlink"/>
@@ -42814,12 +43429,7 @@
     </w:p>
     <w:p>
       <w:pPr>
-        <w:widowControl w:val="0"/>
-        <w:autoSpaceDE w:val="0"/>
-        <w:autoSpaceDN w:val="0"/>
-        <w:adjustRightInd w:val="0"/>
-        <w:spacing w:line="240" w:lineRule="auto"/>
-        <w:ind w:left="851" w:hanging="851"/>
+        <w:ind w:left="567" w:hanging="567"/>
         <w:rPr>
           <w:rFonts w:ascii="Gill Sans MT" w:hAnsi="Gill Sans MT"/>
           <w:sz w:val="20"/>
@@ -42904,7 +43514,7 @@
         </w:rPr>
         <w:t xml:space="preserve"> Quaternary Geochronology 50, 109–125. </w:t>
       </w:r>
-      <w:hyperlink r:id="rId76" w:history="1">
+      <w:hyperlink r:id="rId79" w:history="1">
         <w:r>
           <w:rPr>
             <w:rStyle w:val="Hyperlink"/>
@@ -42918,12 +43528,7 @@
     </w:p>
     <w:p>
       <w:pPr>
-        <w:widowControl w:val="0"/>
-        <w:autoSpaceDE w:val="0"/>
-        <w:autoSpaceDN w:val="0"/>
-        <w:adjustRightInd w:val="0"/>
-        <w:spacing w:line="240" w:lineRule="auto"/>
-        <w:ind w:left="851" w:hanging="851"/>
+        <w:ind w:left="567" w:hanging="567"/>
         <w:rPr>
           <w:rFonts w:ascii="Gill Sans MT" w:hAnsi="Gill Sans MT"/>
           <w:sz w:val="20"/>
@@ -43048,7 +43653,7 @@
         </w:rPr>
         <w:t xml:space="preserve"> 4, 1–21. </w:t>
       </w:r>
-      <w:hyperlink r:id="rId77" w:history="1">
+      <w:hyperlink r:id="rId80" w:history="1">
         <w:r>
           <w:rPr>
             <w:rStyle w:val="Hyperlink"/>
@@ -43062,12 +43667,7 @@
     </w:p>
     <w:p>
       <w:pPr>
-        <w:widowControl w:val="0"/>
-        <w:autoSpaceDE w:val="0"/>
-        <w:autoSpaceDN w:val="0"/>
-        <w:adjustRightInd w:val="0"/>
-        <w:spacing w:line="240" w:lineRule="auto"/>
-        <w:ind w:left="851" w:hanging="851"/>
+        <w:ind w:left="567" w:hanging="567"/>
         <w:rPr>
           <w:rFonts w:ascii="Gill Sans MT" w:hAnsi="Gill Sans MT"/>
           <w:sz w:val="20"/>
@@ -43199,7 +43799,7 @@
         </w:rPr>
         <w:t xml:space="preserve"> </w:t>
       </w:r>
-      <w:hyperlink r:id="rId78" w:history="1">
+      <w:hyperlink r:id="rId81" w:history="1">
         <w:r>
           <w:rPr>
             <w:rStyle w:val="Hyperlink"/>
@@ -43213,12 +43813,7 @@
     </w:p>
     <w:p>
       <w:pPr>
-        <w:widowControl w:val="0"/>
-        <w:autoSpaceDE w:val="0"/>
-        <w:autoSpaceDN w:val="0"/>
-        <w:adjustRightInd w:val="0"/>
-        <w:spacing w:line="240" w:lineRule="auto"/>
-        <w:ind w:left="851" w:hanging="851"/>
+        <w:ind w:left="567" w:hanging="567"/>
         <w:rPr>
           <w:rFonts w:ascii="Gill Sans MT" w:hAnsi="Gill Sans MT"/>
           <w:sz w:val="20"/>
@@ -43469,12 +44064,7 @@
     </w:p>
     <w:p>
       <w:pPr>
-        <w:widowControl w:val="0"/>
-        <w:autoSpaceDE w:val="0"/>
-        <w:autoSpaceDN w:val="0"/>
-        <w:adjustRightInd w:val="0"/>
-        <w:spacing w:line="240" w:lineRule="auto"/>
-        <w:ind w:left="851" w:hanging="851"/>
+        <w:ind w:left="567" w:hanging="567"/>
         <w:rPr>
           <w:rFonts w:ascii="Gill Sans MT" w:hAnsi="Gill Sans MT"/>
           <w:sz w:val="20"/>
@@ -43535,7 +44125,7 @@
         </w:rPr>
         <w:t xml:space="preserve"> Journal of Geophysical Research: Earth Surface 114. </w:t>
       </w:r>
-      <w:hyperlink r:id="rId79" w:history="1">
+      <w:hyperlink r:id="rId82" w:history="1">
         <w:r>
           <w:rPr>
             <w:rStyle w:val="Hyperlink"/>
@@ -43549,12 +44139,7 @@
     </w:p>
     <w:p>
       <w:pPr>
-        <w:widowControl w:val="0"/>
-        <w:autoSpaceDE w:val="0"/>
-        <w:autoSpaceDN w:val="0"/>
-        <w:adjustRightInd w:val="0"/>
-        <w:spacing w:line="240" w:lineRule="auto"/>
-        <w:ind w:left="851" w:hanging="851"/>
+        <w:ind w:left="567" w:hanging="567"/>
         <w:rPr>
           <w:rFonts w:ascii="Gill Sans MT" w:hAnsi="Gill Sans MT"/>
           <w:sz w:val="20"/>
@@ -43615,7 +44200,7 @@
         </w:rPr>
         <w:t xml:space="preserve"> Earth and Planetary Science Letters 177, 23–42. </w:t>
       </w:r>
-      <w:hyperlink r:id="rId80" w:history="1">
+      <w:hyperlink r:id="rId83" w:history="1">
         <w:r>
           <w:rPr>
             <w:rStyle w:val="Hyperlink"/>
@@ -43629,12 +44214,7 @@
     </w:p>
     <w:p>
       <w:pPr>
-        <w:widowControl w:val="0"/>
-        <w:autoSpaceDE w:val="0"/>
-        <w:autoSpaceDN w:val="0"/>
-        <w:adjustRightInd w:val="0"/>
-        <w:spacing w:line="240" w:lineRule="auto"/>
-        <w:ind w:left="851" w:hanging="851"/>
+        <w:ind w:left="567" w:hanging="567"/>
         <w:rPr>
           <w:rFonts w:ascii="Gill Sans MT" w:hAnsi="Gill Sans MT"/>
           <w:sz w:val="20"/>
@@ -43680,12 +44260,7 @@
     </w:p>
     <w:p>
       <w:pPr>
-        <w:widowControl w:val="0"/>
-        <w:autoSpaceDE w:val="0"/>
-        <w:autoSpaceDN w:val="0"/>
-        <w:adjustRightInd w:val="0"/>
-        <w:spacing w:line="240" w:lineRule="auto"/>
-        <w:ind w:left="851" w:hanging="851"/>
+        <w:ind w:left="567" w:hanging="567"/>
         <w:rPr>
           <w:rFonts w:ascii="Gill Sans MT" w:hAnsi="Gill Sans MT"/>
           <w:sz w:val="20"/>
@@ -43745,7 +44320,7 @@
         </w:rPr>
         <w:t xml:space="preserve"> Journal of Quaternary Science 30, 509–513. </w:t>
       </w:r>
-      <w:hyperlink r:id="rId81" w:history="1">
+      <w:hyperlink r:id="rId84" w:history="1">
         <w:r>
           <w:rPr>
             <w:rStyle w:val="Hyperlink"/>
@@ -43759,12 +44334,7 @@
     </w:p>
     <w:p>
       <w:pPr>
-        <w:widowControl w:val="0"/>
-        <w:autoSpaceDE w:val="0"/>
-        <w:autoSpaceDN w:val="0"/>
-        <w:adjustRightInd w:val="0"/>
-        <w:spacing w:line="240" w:lineRule="auto"/>
-        <w:ind w:left="851" w:hanging="851"/>
+        <w:ind w:left="567" w:hanging="567"/>
         <w:rPr>
           <w:rFonts w:ascii="Gill Sans MT" w:hAnsi="Gill Sans MT"/>
           <w:sz w:val="20"/>
@@ -43797,7 +44367,7 @@
         </w:rPr>
         <w:t xml:space="preserve"> Journal of Geophysical Research: Solid Earth 105, 23753–23759. </w:t>
       </w:r>
-      <w:hyperlink r:id="rId82" w:history="1">
+      <w:hyperlink r:id="rId85" w:history="1">
         <w:r>
           <w:rPr>
             <w:rStyle w:val="Hyperlink"/>
@@ -43811,12 +44381,7 @@
     </w:p>
     <w:p>
       <w:pPr>
-        <w:widowControl w:val="0"/>
-        <w:autoSpaceDE w:val="0"/>
-        <w:autoSpaceDN w:val="0"/>
-        <w:adjustRightInd w:val="0"/>
-        <w:spacing w:line="240" w:lineRule="auto"/>
-        <w:ind w:left="851" w:hanging="851"/>
+        <w:ind w:left="567" w:hanging="567"/>
         <w:rPr>
           <w:rFonts w:ascii="Gill Sans MT" w:hAnsi="Gill Sans MT"/>
           <w:sz w:val="20"/>
@@ -43849,7 +44414,7 @@
         </w:rPr>
         <w:t xml:space="preserve"> rebound: tests on rock samples from Marion Island and South Africa. Earth Surface Processes and Landforms 27, 1137–1142. </w:t>
       </w:r>
-      <w:hyperlink r:id="rId83" w:history="1">
+      <w:hyperlink r:id="rId86" w:history="1">
         <w:r>
           <w:rPr>
             <w:rStyle w:val="Hyperlink"/>
@@ -43863,12 +44428,7 @@
     </w:p>
     <w:p>
       <w:pPr>
-        <w:widowControl w:val="0"/>
-        <w:autoSpaceDE w:val="0"/>
-        <w:autoSpaceDN w:val="0"/>
-        <w:adjustRightInd w:val="0"/>
-        <w:spacing w:line="240" w:lineRule="auto"/>
-        <w:ind w:left="851" w:hanging="851"/>
+        <w:ind w:left="567" w:hanging="567"/>
         <w:rPr>
           <w:rFonts w:ascii="Gill Sans MT" w:hAnsi="Gill Sans MT"/>
           <w:sz w:val="20"/>
@@ -43883,7 +44443,7 @@
         </w:rPr>
         <w:t xml:space="preserve">Tomkins, M.D., Dortch, J.M., Hughes, P.D., 2016. Schmidt Hammer exposure dating (SHED): Establishment and implications for the retreat of the last British Ice Sheet. Quaternary Geochronology 33, 46–60. </w:t>
       </w:r>
-      <w:hyperlink r:id="rId84" w:history="1">
+      <w:hyperlink r:id="rId87" w:history="1">
         <w:r>
           <w:rPr>
             <w:rStyle w:val="Hyperlink"/>
@@ -43897,12 +44457,7 @@
     </w:p>
     <w:p>
       <w:pPr>
-        <w:widowControl w:val="0"/>
-        <w:autoSpaceDE w:val="0"/>
-        <w:autoSpaceDN w:val="0"/>
-        <w:adjustRightInd w:val="0"/>
-        <w:spacing w:line="240" w:lineRule="auto"/>
-        <w:ind w:left="851" w:hanging="851"/>
+        <w:ind w:left="567" w:hanging="567"/>
         <w:rPr>
           <w:rFonts w:ascii="Gill Sans MT" w:hAnsi="Gill Sans MT"/>
           <w:sz w:val="20"/>
@@ -43945,7 +44500,7 @@
         </w:rPr>
         <w:t xml:space="preserve"> Quaternary Research 90, 26–37. </w:t>
       </w:r>
-      <w:hyperlink r:id="rId85" w:history="1">
+      <w:hyperlink r:id="rId88" w:history="1">
         <w:r>
           <w:rPr>
             <w:rStyle w:val="Hyperlink"/>
@@ -43959,12 +44514,7 @@
     </w:p>
     <w:p>
       <w:pPr>
-        <w:widowControl w:val="0"/>
-        <w:autoSpaceDE w:val="0"/>
-        <w:autoSpaceDN w:val="0"/>
-        <w:adjustRightInd w:val="0"/>
-        <w:spacing w:line="240" w:lineRule="auto"/>
-        <w:ind w:left="851" w:hanging="851"/>
+        <w:ind w:left="567" w:hanging="567"/>
         <w:rPr>
           <w:rFonts w:ascii="Gill Sans MT" w:hAnsi="Gill Sans MT"/>
           <w:sz w:val="20"/>
@@ -43979,7 +44529,7 @@
         </w:rPr>
         <w:t xml:space="preserve">Tomkins, M.D., Huck, J.J., Dortch, J.M., Hughes, P.D., Kirkbride, M.P., Barr, I.D., 2018b. Schmidt Hammer exposure dating (SHED): Calibration procedures, new exposure age data and an online calculator. Quaternary Geochronology 44, 55–62. </w:t>
       </w:r>
-      <w:hyperlink r:id="rId86" w:history="1">
+      <w:hyperlink r:id="rId89" w:history="1">
         <w:r>
           <w:rPr>
             <w:rStyle w:val="Hyperlink"/>
@@ -43993,12 +44543,7 @@
     </w:p>
     <w:p>
       <w:pPr>
-        <w:widowControl w:val="0"/>
-        <w:autoSpaceDE w:val="0"/>
-        <w:autoSpaceDN w:val="0"/>
-        <w:adjustRightInd w:val="0"/>
-        <w:spacing w:line="240" w:lineRule="auto"/>
-        <w:ind w:left="851" w:hanging="851"/>
+        <w:ind w:left="567" w:hanging="567"/>
         <w:rPr>
           <w:rFonts w:ascii="Gill Sans MT" w:hAnsi="Gill Sans MT"/>
           <w:sz w:val="20"/>
@@ -44013,7 +44558,7 @@
         </w:rPr>
         <w:t xml:space="preserve">Viles, H., Goudie, A., Grab, S., Lalley, J., 2011. The use of the Schmidt Hammer and Equotip for rock hardness assessment in geomorphology and heritage science: a comparative analysis. Earth Surface Processes and Landforms 36, 320–333. </w:t>
       </w:r>
-      <w:hyperlink r:id="rId87" w:history="1">
+      <w:hyperlink r:id="rId90" w:history="1">
         <w:r>
           <w:rPr>
             <w:rStyle w:val="Hyperlink"/>
@@ -44027,12 +44572,7 @@
     </w:p>
     <w:p>
       <w:pPr>
-        <w:widowControl w:val="0"/>
-        <w:autoSpaceDE w:val="0"/>
-        <w:autoSpaceDN w:val="0"/>
-        <w:adjustRightInd w:val="0"/>
-        <w:spacing w:line="240" w:lineRule="auto"/>
-        <w:ind w:left="851" w:hanging="851"/>
+        <w:ind w:left="567" w:hanging="567"/>
         <w:rPr>
           <w:rFonts w:ascii="Gill Sans MT" w:hAnsi="Gill Sans MT"/>
           <w:sz w:val="20"/>
@@ -44075,7 +44615,7 @@
         </w:rPr>
         <w:t xml:space="preserve"> The Journal of Geology 43, 250–280. </w:t>
       </w:r>
-      <w:hyperlink r:id="rId88" w:history="1">
+      <w:hyperlink r:id="rId91" w:history="1">
         <w:r>
           <w:rPr>
             <w:rStyle w:val="Hyperlink"/>
@@ -44089,12 +44629,7 @@
     </w:p>
     <w:p>
       <w:pPr>
-        <w:widowControl w:val="0"/>
-        <w:autoSpaceDE w:val="0"/>
-        <w:autoSpaceDN w:val="0"/>
-        <w:adjustRightInd w:val="0"/>
-        <w:spacing w:line="240" w:lineRule="auto"/>
-        <w:ind w:left="851" w:hanging="851"/>
+        <w:ind w:left="567" w:hanging="567"/>
         <w:rPr>
           <w:rFonts w:ascii="Gill Sans MT" w:hAnsi="Gill Sans MT"/>
           <w:sz w:val="20"/>
@@ -44158,12 +44693,7 @@
     </w:p>
     <w:p>
       <w:pPr>
-        <w:widowControl w:val="0"/>
-        <w:autoSpaceDE w:val="0"/>
-        <w:autoSpaceDN w:val="0"/>
-        <w:adjustRightInd w:val="0"/>
-        <w:spacing w:line="240" w:lineRule="auto"/>
-        <w:ind w:left="851" w:hanging="851"/>
+        <w:ind w:left="567" w:hanging="567"/>
         <w:rPr>
           <w:rFonts w:ascii="Gill Sans MT" w:hAnsi="Gill Sans MT"/>
           <w:sz w:val="20"/>
@@ -44198,7 +44728,7 @@
         </w:rPr>
         <w:t xml:space="preserve"> hammer. Earth Surface Processes and Landforms 8, 289–292. </w:t>
       </w:r>
-      <w:hyperlink r:id="rId89" w:history="1">
+      <w:hyperlink r:id="rId92" w:history="1">
         <w:r>
           <w:rPr>
             <w:rStyle w:val="Hyperlink"/>
@@ -44212,12 +44742,7 @@
     </w:p>
     <w:p>
       <w:pPr>
-        <w:widowControl w:val="0"/>
-        <w:autoSpaceDE w:val="0"/>
-        <w:autoSpaceDN w:val="0"/>
-        <w:adjustRightInd w:val="0"/>
-        <w:spacing w:line="240" w:lineRule="auto"/>
-        <w:ind w:left="851" w:hanging="851"/>
+        <w:ind w:left="567" w:hanging="567"/>
         <w:rPr>
           <w:rFonts w:ascii="Gill Sans MT" w:hAnsi="Gill Sans MT"/>
           <w:sz w:val="20"/>
@@ -44260,7 +44785,7 @@
         </w:rPr>
         <w:t xml:space="preserve"> Quaternary Research 1–13. </w:t>
       </w:r>
-      <w:hyperlink r:id="rId90" w:history="1">
+      <w:hyperlink r:id="rId93" w:history="1">
         <w:r>
           <w:rPr>
             <w:rStyle w:val="Hyperlink"/>
@@ -44274,12 +44799,7 @@
     </w:p>
     <w:p>
       <w:pPr>
-        <w:widowControl w:val="0"/>
-        <w:autoSpaceDE w:val="0"/>
-        <w:autoSpaceDN w:val="0"/>
-        <w:adjustRightInd w:val="0"/>
-        <w:spacing w:line="240" w:lineRule="auto"/>
-        <w:ind w:left="851" w:hanging="851"/>
+        <w:ind w:left="567" w:hanging="567"/>
         <w:rPr>
           <w:rFonts w:ascii="Gill Sans MT" w:hAnsi="Gill Sans MT"/>
           <w:sz w:val="20"/>
@@ -44318,25 +44838,9 @@
           <w:sz w:val="20"/>
           <w:lang w:eastAsia="en-GB"/>
         </w:rPr>
-        <w:t>age dating technique: Potential and limitations of its application on Holocene moraines in Mt Cook National Park, Southern Alps, New Zealand. New Zealand Journal of Geology and Geophysics 48, 105</w:t>
-      </w:r>
-      <w:r>
-        <w:rPr>
-          <w:rFonts w:ascii="Gill Sans MT" w:hAnsi="Gill Sans MT" w:cs="Gill Sans MT"/>
-          <w:sz w:val="20"/>
-          <w:lang w:eastAsia="en-GB"/>
-        </w:rPr>
-        <w:t>–</w:t>
-      </w:r>
-      <w:r>
-        <w:rPr>
-          <w:rFonts w:ascii="Gill Sans MT" w:hAnsi="Gill Sans MT"/>
-          <w:sz w:val="20"/>
-          <w:lang w:eastAsia="en-GB"/>
-        </w:rPr>
-        <w:t xml:space="preserve">116. </w:t>
-      </w:r>
-      <w:hyperlink r:id="rId91" w:history="1">
+        <w:t xml:space="preserve">age dating technique: Potential and limitations of its application on Holocene moraines in Mt Cook National Park, Southern Alps, New Zealand. New Zealand Journal of Geology and Geophysics 48, 105–116. </w:t>
+      </w:r>
+      <w:hyperlink r:id="rId94" w:history="1">
         <w:r>
           <w:rPr>
             <w:rStyle w:val="Hyperlink"/>
@@ -44350,12 +44854,7 @@
     </w:p>
     <w:p>
       <w:pPr>
-        <w:widowControl w:val="0"/>
-        <w:autoSpaceDE w:val="0"/>
-        <w:autoSpaceDN w:val="0"/>
-        <w:adjustRightInd w:val="0"/>
-        <w:spacing w:line="240" w:lineRule="auto"/>
-        <w:ind w:left="851" w:hanging="851"/>
+        <w:ind w:left="567" w:hanging="567"/>
         <w:rPr>
           <w:rFonts w:ascii="Gill Sans MT" w:hAnsi="Gill Sans MT"/>
           <w:sz w:val="20"/>
@@ -44516,7 +45015,7 @@
         </w:rPr>
         <w:t xml:space="preserve"> </w:t>
       </w:r>
-      <w:hyperlink r:id="rId92" w:history="1">
+      <w:hyperlink r:id="rId95" w:history="1">
         <w:r>
           <w:rPr>
             <w:rStyle w:val="Hyperlink"/>
@@ -44530,12 +45029,7 @@
     </w:p>
     <w:p>
       <w:pPr>
-        <w:widowControl w:val="0"/>
-        <w:autoSpaceDE w:val="0"/>
-        <w:autoSpaceDN w:val="0"/>
-        <w:adjustRightInd w:val="0"/>
-        <w:spacing w:line="240" w:lineRule="auto"/>
-        <w:ind w:left="851" w:hanging="851"/>
+        <w:ind w:left="567" w:hanging="567"/>
         <w:rPr>
           <w:rFonts w:ascii="Gill Sans MT" w:hAnsi="Gill Sans MT"/>
           <w:sz w:val="20"/>
@@ -44631,7 +45125,7 @@
         </w:rPr>
         <w:t xml:space="preserve"> Earth and Planetary Science Letters 237, 453–461. </w:t>
       </w:r>
-      <w:hyperlink r:id="rId93" w:history="1">
+      <w:hyperlink r:id="rId96" w:history="1">
         <w:r>
           <w:rPr>
             <w:rStyle w:val="Hyperlink"/>
@@ -44645,12 +45139,7 @@
     </w:p>
     <w:p>
       <w:pPr>
-        <w:widowControl w:val="0"/>
-        <w:autoSpaceDE w:val="0"/>
-        <w:autoSpaceDN w:val="0"/>
-        <w:adjustRightInd w:val="0"/>
-        <w:spacing w:line="240" w:lineRule="auto"/>
-        <w:ind w:left="851" w:hanging="851"/>
+        <w:ind w:left="567" w:hanging="567"/>
         <w:rPr>
           <w:rFonts w:ascii="Gill Sans MT" w:hAnsi="Gill Sans MT"/>
           <w:sz w:val="20"/>
@@ -44711,7 +45200,7 @@
         </w:rPr>
         <w:t xml:space="preserve"> Geomorphology, Glacial Geomorphology: Process and Form Development 14, 149–156. </w:t>
       </w:r>
-      <w:hyperlink r:id="rId94" w:history="1">
+      <w:hyperlink r:id="rId97" w:history="1">
         <w:r>
           <w:rPr>
             <w:rStyle w:val="Hyperlink"/>
@@ -44725,12 +45214,7 @@
     </w:p>
     <w:p>
       <w:pPr>
-        <w:widowControl w:val="0"/>
-        <w:autoSpaceDE w:val="0"/>
-        <w:autoSpaceDN w:val="0"/>
-        <w:adjustRightInd w:val="0"/>
-        <w:spacing w:line="240" w:lineRule="auto"/>
-        <w:ind w:left="851" w:hanging="851"/>
+        <w:ind w:left="567" w:hanging="567"/>
         <w:rPr>
           <w:rFonts w:ascii="Gill Sans MT" w:hAnsi="Gill Sans MT"/>
           <w:sz w:val="20"/>
@@ -44790,7 +45274,7 @@
         </w:rPr>
         <w:t xml:space="preserve"> </w:t>
       </w:r>
-      <w:hyperlink r:id="rId95" w:history="1">
+      <w:hyperlink r:id="rId98" w:history="1">
         <w:r>
           <w:rPr>
             <w:rStyle w:val="Hyperlink"/>
@@ -44801,18 +45285,6 @@
           <w:t>https://doi.org/10.1029/94WR00760</w:t>
         </w:r>
       </w:hyperlink>
-    </w:p>
-    <w:p>
-      <w:pPr>
-        <w:widowControl w:val="0"/>
-        <w:autoSpaceDE w:val="0"/>
-        <w:autoSpaceDN w:val="0"/>
-        <w:adjustRightInd w:val="0"/>
-        <w:spacing w:line="240" w:lineRule="auto"/>
-        <w:rPr>
-          <w:rFonts w:ascii="Gill Sans MT" w:hAnsi="Gill Sans MT"/>
-        </w:rPr>
-      </w:pPr>
     </w:p>
     <w:p/>
     <w:sectPr>
@@ -47061,7 +47533,7 @@
 </file>
 
 <file path=customXml/itemProps1.xml><?xml version="1.0" encoding="utf-8"?>
-<ds:datastoreItem xmlns:ds="http://schemas.openxmlformats.org/officeDocument/2006/customXml" ds:itemID="{F7E221CC-D2F6-4688-84ED-F23CE944B525}">
+<ds:datastoreItem xmlns:ds="http://schemas.openxmlformats.org/officeDocument/2006/customXml" ds:itemID="{DC0EB468-F69F-41B1-A3DB-F6C4C16C53BC}">
   <ds:schemaRefs>
     <ds:schemaRef ds:uri="http://schemas.openxmlformats.org/officeDocument/2006/bibliography"/>
   </ds:schemaRefs>

</xml_diff>